<commit_message>
nici nu mai stiu
</commit_message>
<xml_diff>
--- a/raport tema.docx
+++ b/raport tema.docx
@@ -98,29 +98,88 @@
     </w:p>
     <w:p>
       <w:r>
-        <w:t xml:space="preserve"> </w:t>
-      </w:r>
-      <w:r>
-        <w:t>A</w:t>
-      </w:r>
-      <w:r>
-        <w:t xml:space="preserve"> furnizat un set redus de caracteristici relevante, care descriu aspecte generale precum dominanța culorilor sau</w:t>
-      </w:r>
-      <w:r>
-        <w:t xml:space="preserve"> a</w:t>
-      </w:r>
-      <w:r>
-        <w:t xml:space="preserve"> texturilor.</w:t>
-      </w:r>
-      <w:r>
-        <w:t xml:space="preserve"> </w:t>
-      </w:r>
-      <w:r>
-        <w:t>Se poate observa că varianta redusă a imaginii păstrează structura generală, dar elimină detaliile redundante.</w:t>
+        <w:t xml:space="preserve">Mai întâi, imaginile au fost </w:t>
+      </w:r>
+      <w:r>
+        <w:rPr>
+          <w:b/>
+          <w:bCs/>
+        </w:rPr>
+        <w:t>aplatizate</w:t>
+      </w:r>
+      <w:r>
+        <w:t xml:space="preserve"> (transformate într-un vector unidimensional) pentru a obține o reprezentare potrivită metodei PCA. Această operație a transformat fiecare imagine într-un vector de dimensiune </w:t>
+      </w:r>
+      <w:r>
+        <w:t>100x100x</w:t>
+      </w:r>
+      <w:r>
+        <w:t>3 (pentru imagini RGB).</w:t>
       </w:r>
     </w:p>
     <w:p>
       <w:r>
+        <w:t xml:space="preserve">Ulterior, am utilizat metoda </w:t>
+      </w:r>
+      <w:r>
+        <w:rPr>
+          <w:b/>
+          <w:bCs/>
+        </w:rPr>
+        <w:t>fit_transform</w:t>
+      </w:r>
+      <w:r>
+        <w:t xml:space="preserve"> din PCA pentru a ajusta modelul PCA pe datele de intrare și a reduce dimensionalitatea acestora. Astfel, PCA a identificat și selectat componentele principale care explică cea mai mare parte a variației din setul de date.</w:t>
+      </w:r>
+      <w:r>
+        <w:rPr>
+          <w:rFonts w:ascii="Times New Roman" w:eastAsia="Times New Roman" w:hAnsi="Times New Roman" w:cs="Times New Roman"/>
+          <w:kern w:val="0"/>
+          <w:lang w:eastAsia="ro-RO"/>
+          <w14:ligatures w14:val="none"/>
+        </w:rPr>
+        <w:t xml:space="preserve"> </w:t>
+      </w:r>
+      <w:r>
+        <w:t>Pentru a evalua performanța metodei PCA, am reconstruit o imagine din setul de test prin aplicarea inversării transformării PCA (</w:t>
+      </w:r>
+      <w:r>
+        <w:rPr>
+          <w:b/>
+          <w:bCs/>
+        </w:rPr>
+        <w:t>inverse_transform</w:t>
+      </w:r>
+      <w:r>
+        <w:t>). Această operație permite vizualizarea informațiilor păstrate de componentele principale selectate în timpul reducerii dimensionalității.</w:t>
+      </w:r>
+    </w:p>
+    <w:p/>
+    <w:p>
+      <w:r>
+        <w:t xml:space="preserve"> </w:t>
+      </w:r>
+      <w:r>
+        <w:t>A</w:t>
+      </w:r>
+      <w:r>
+        <w:t xml:space="preserve"> furnizat un set redus de caracteristici relevante, care descriu aspecte generale precum dominanța culorilor sau</w:t>
+      </w:r>
+      <w:r>
+        <w:t xml:space="preserve"> a</w:t>
+      </w:r>
+      <w:r>
+        <w:t xml:space="preserve"> texturilor.</w:t>
+      </w:r>
+      <w:r>
+        <w:t xml:space="preserve"> Se poate observa că varianta redusă a imaginii păstrează structura generală, dar elimină detaliile redundante.</w:t>
+      </w:r>
+    </w:p>
+    <w:p>
+      <w:r>
+        <w:rPr>
+          <w:noProof/>
+        </w:rPr>
         <w:drawing>
           <wp:inline distT="0" distB="0" distL="0" distR="0" wp14:anchorId="26E65313" wp14:editId="20D4A497">
             <wp:extent cx="2758440" cy="1350187"/>
@@ -170,6 +229,9 @@
         <w:t xml:space="preserve"> </w:t>
       </w:r>
       <w:r>
+        <w:rPr>
+          <w:noProof/>
+        </w:rPr>
         <w:drawing>
           <wp:inline distT="0" distB="0" distL="0" distR="0" wp14:anchorId="667763B7" wp14:editId="10A89950">
             <wp:extent cx="2705100" cy="1365737"/>
@@ -217,63 +279,50 @@
     </w:p>
     <w:p>
       <w:r>
-        <w:t>Parametrii utilizați:</w:t>
+        <w:t xml:space="preserve">Pentru a analiza caracteristicile extrase cu metoda HOG, am selectat o imagine din setul de test și am aplicat funcția </w:t>
+      </w:r>
+      <w:r>
+        <w:rPr>
+          <w:b/>
+          <w:bCs/>
+        </w:rPr>
+        <w:t>hog</w:t>
+      </w:r>
+      <w:r>
+        <w:t xml:space="preserve">. Imaginea a fost convertită în tonuri de gri, iar </w:t>
+      </w:r>
+      <w:r>
+        <w:lastRenderedPageBreak/>
+        <w:t xml:space="preserve">HOG a extras gradientele orientate utilizând 9 direcții, celule de dimensiune </w:t>
+      </w:r>
+      <w:r>
+        <w:t xml:space="preserve">8x8 </w:t>
+      </w:r>
+      <w:r>
+        <w:t>și blocuri de 2</w:t>
+      </w:r>
+      <w:r>
+        <w:t>x</w:t>
+      </w:r>
+      <w:r>
+        <w:t>2 celule.</w:t>
       </w:r>
     </w:p>
     <w:p>
-      <w:pPr>
-        <w:numPr>
-          <w:ilvl w:val="0"/>
-          <w:numId w:val="1"/>
-        </w:numPr>
-      </w:pPr>
-      <w:r>
-        <w:t>Dimensiunea celulei: 8×8  pixeli.</w:t>
+      <w:r>
+        <w:t>Rezultatul vizualizează contururile și texturile identificate în imagine, demonstrând utilitatea HOG în evidențierea trăsăturilor locale relevante pentru clasificare.</w:t>
       </w:r>
     </w:p>
     <w:p>
-      <w:pPr>
-        <w:numPr>
-          <w:ilvl w:val="0"/>
-          <w:numId w:val="1"/>
-        </w:numPr>
-      </w:pPr>
-      <w:r>
-        <w:t>Dimensiunea blocului: 2×2 celule.</w:t>
+      <w:r>
+        <w:t>Gradientele captate includ atât contururile majore ale obiectului (cum ar fi marginea mărului), cât și detalii interne mai fine, esențiale pentru clasificarea obiectelor similare.</w:t>
       </w:r>
     </w:p>
     <w:p>
-      <w:pPr>
-        <w:numPr>
-          <w:ilvl w:val="0"/>
-          <w:numId w:val="1"/>
-        </w:numPr>
-      </w:pPr>
-      <w:r>
-        <w:t>Număr de bin-uri: 9 (pentru direcții de gradient).</w:t>
-      </w:r>
-    </w:p>
-    <w:p>
-      <w:r>
-        <w:t xml:space="preserve">A fost folosit pentru </w:t>
-      </w:r>
-      <w:r>
-        <w:t>capta</w:t>
-      </w:r>
-      <w:r>
-        <w:t>ra</w:t>
-      </w:r>
-      <w:r>
-        <w:t>rea contururilor din imagini cu obiecte distincte.</w:t>
-      </w:r>
-    </w:p>
-    <w:p>
-      <w:r>
-        <w:t>Gradientele captate includ atât contururile majore ale obiectului (cum ar fi marginea mărului), cât și detalii interne mai fine, esențiale pentru clasificarea obiectelor similare.</w:t>
-      </w:r>
-    </w:p>
-    <w:p>
-      <w:r>
+      <w:r>
+        <w:rPr>
+          <w:noProof/>
+        </w:rPr>
         <w:drawing>
           <wp:inline distT="0" distB="0" distL="0" distR="0" wp14:anchorId="0561DCA0" wp14:editId="52F6E99B">
             <wp:extent cx="2735580" cy="1330511"/>
@@ -314,6 +363,9 @@
         <w:t xml:space="preserve">   </w:t>
       </w:r>
       <w:r>
+        <w:rPr>
+          <w:noProof/>
+        </w:rPr>
         <w:drawing>
           <wp:inline distT="0" distB="0" distL="0" distR="0" wp14:anchorId="6C0C6FEB" wp14:editId="31314E2D">
             <wp:extent cx="2615620" cy="1325777"/>
@@ -1436,6 +1488,17 @@
       <w:spacing w:val="5"/>
     </w:rPr>
   </w:style>
+  <w:style w:type="paragraph" w:styleId="NormalWeb">
+    <w:name w:val="Normal (Web)"/>
+    <w:basedOn w:val="Normal"/>
+    <w:uiPriority w:val="99"/>
+    <w:semiHidden/>
+    <w:unhideWhenUsed/>
+    <w:rsid w:val="00105974"/>
+    <w:rPr>
+      <w:rFonts w:ascii="Times New Roman" w:hAnsi="Times New Roman" w:cs="Times New Roman"/>
+    </w:rPr>
+  </w:style>
 </w:styles>
 </file>
 

</xml_diff>

<commit_message>
am mai facut la word
</commit_message>
<xml_diff>
--- a/raport tema.docx
+++ b/raport tema.docx
@@ -1,6 +1,6 @@
 
 <file path=word/document.xml><?xml version="1.0" encoding="utf-8"?>
-<w:document xmlns:wpc="http://schemas.microsoft.com/office/word/2010/wordprocessingCanvas" xmlns:cx="http://schemas.microsoft.com/office/drawing/2014/chartex" xmlns:cx1="http://schemas.microsoft.com/office/drawing/2015/9/8/chartex" xmlns:cx2="http://schemas.microsoft.com/office/drawing/2015/10/21/chartex" xmlns:cx3="http://schemas.microsoft.com/office/drawing/2016/5/9/chartex" xmlns:cx4="http://schemas.microsoft.com/office/drawing/2016/5/10/chartex" xmlns:cx5="http://schemas.microsoft.com/office/drawing/2016/5/11/chartex" xmlns:cx6="http://schemas.microsoft.com/office/drawing/2016/5/12/chartex" xmlns:cx7="http://schemas.microsoft.com/office/drawing/2016/5/13/chartex" xmlns:cx8="http://schemas.microsoft.com/office/drawing/2016/5/14/chartex" xmlns:mc="http://schemas.openxmlformats.org/markup-compatibility/2006" xmlns:aink="http://schemas.microsoft.com/office/drawing/2016/ink" xmlns:am3d="http://schemas.microsoft.com/office/drawing/2017/model3d" xmlns:o="urn:schemas-microsoft-com:office:office" xmlns:oel="http://schemas.microsoft.com/office/2019/extlst" xmlns:r="http://schemas.openxmlformats.org/officeDocument/2006/relationships" xmlns:m="http://schemas.openxmlformats.org/officeDocument/2006/math" xmlns:v="urn:schemas-microsoft-com:vml" xmlns:wp14="http://schemas.microsoft.com/office/word/2010/wordprocessingDrawing" xmlns:wp="http://schemas.openxmlformats.org/drawingml/2006/wordprocessingDrawing" xmlns:w10="urn:schemas-microsoft-com:office:word" xmlns:w="http://schemas.openxmlformats.org/wordprocessingml/2006/main" xmlns:w14="http://schemas.microsoft.com/office/word/2010/wordml" xmlns:w15="http://schemas.microsoft.com/office/word/2012/wordml" xmlns:w16cex="http://schemas.microsoft.com/office/word/2018/wordml/cex" xmlns:w16cid="http://schemas.microsoft.com/office/word/2016/wordml/cid" xmlns:w16="http://schemas.microsoft.com/office/word/2018/wordml" xmlns:w16du="http://schemas.microsoft.com/office/word/2023/wordml/word16du" xmlns:w16sdtdh="http://schemas.microsoft.com/office/word/2020/wordml/sdtdatahash" xmlns:w16se="http://schemas.microsoft.com/office/word/2015/wordml/symex" xmlns:wpg="http://schemas.microsoft.com/office/word/2010/wordprocessingGroup" xmlns:wpi="http://schemas.microsoft.com/office/word/2010/wordprocessingInk" xmlns:wne="http://schemas.microsoft.com/office/word/2006/wordml" xmlns:wps="http://schemas.microsoft.com/office/word/2010/wordprocessingShape" mc:Ignorable="w14 w15 w16se w16cid w16 w16cex w16sdtdh w16du wp14">
+<w:document xmlns:wpc="http://schemas.microsoft.com/office/word/2010/wordprocessingCanvas" xmlns:mc="http://schemas.openxmlformats.org/markup-compatibility/2006" xmlns:o="urn:schemas-microsoft-com:office:office" xmlns:r="http://schemas.openxmlformats.org/officeDocument/2006/relationships" xmlns:m="http://schemas.openxmlformats.org/officeDocument/2006/math" xmlns:v="urn:schemas-microsoft-com:vml" xmlns:wp14="http://schemas.microsoft.com/office/word/2010/wordprocessingDrawing" xmlns:wp="http://schemas.openxmlformats.org/drawingml/2006/wordprocessingDrawing" xmlns:w10="urn:schemas-microsoft-com:office:word" xmlns:w="http://schemas.openxmlformats.org/wordprocessingml/2006/main" xmlns:w14="http://schemas.microsoft.com/office/word/2010/wordml" xmlns:w15="http://schemas.microsoft.com/office/word/2012/wordml" xmlns:wpg="http://schemas.microsoft.com/office/word/2010/wordprocessingGroup" xmlns:wpi="http://schemas.microsoft.com/office/word/2010/wordprocessingInk" xmlns:wne="http://schemas.microsoft.com/office/word/2006/wordml" xmlns:wps="http://schemas.microsoft.com/office/word/2010/wordprocessingShape" mc:Ignorable="w14 w15 wp14">
   <w:body>
     <w:p>
       <w:pPr>
@@ -36,7 +36,12 @@
         <w:pStyle w:val="Heading1"/>
       </w:pPr>
       <w:r>
-        <w:t>Descrierea fluxului propus pentru extragerea atributelor</w:t>
+        <w:t xml:space="preserve">Descrierea fluxului propus pentru extragerea </w:t>
+      </w:r>
+      <w:bookmarkStart w:id="0" w:name="_GoBack"/>
+      <w:bookmarkEnd w:id="0"/>
+      <w:r>
+        <w:t>atributelor</w:t>
       </w:r>
     </w:p>
     <w:p>
@@ -78,6 +83,43 @@
       <w:pPr>
         <w:pStyle w:val="Subtitle"/>
       </w:pPr>
+      <w:r>
+        <w:drawing>
+          <wp:inline distT="0" distB="0" distL="0" distR="0" wp14:anchorId="02922E07" wp14:editId="15FC8E7A">
+            <wp:extent cx="5731510" cy="2658745"/>
+            <wp:effectExtent l="0" t="0" r="2540" b="8255"/>
+            <wp:docPr id="1" name="Picture 1"/>
+            <wp:cNvGraphicFramePr>
+              <a:graphicFrameLocks xmlns:a="http://schemas.openxmlformats.org/drawingml/2006/main" noChangeAspect="1"/>
+            </wp:cNvGraphicFramePr>
+            <a:graphic xmlns:a="http://schemas.openxmlformats.org/drawingml/2006/main">
+              <a:graphicData uri="http://schemas.openxmlformats.org/drawingml/2006/picture">
+                <pic:pic xmlns:pic="http://schemas.openxmlformats.org/drawingml/2006/picture">
+                  <pic:nvPicPr>
+                    <pic:cNvPr id="1" name=""/>
+                    <pic:cNvPicPr/>
+                  </pic:nvPicPr>
+                  <pic:blipFill>
+                    <a:blip r:embed="rId5"/>
+                    <a:stretch>
+                      <a:fillRect/>
+                    </a:stretch>
+                  </pic:blipFill>
+                  <pic:spPr>
+                    <a:xfrm>
+                      <a:off x="0" y="0"/>
+                      <a:ext cx="5731510" cy="2658745"/>
+                    </a:xfrm>
+                    <a:prstGeom prst="rect">
+                      <a:avLst/>
+                    </a:prstGeom>
+                  </pic:spPr>
+                </pic:pic>
+              </a:graphicData>
+            </a:graphic>
+          </wp:inline>
+        </w:drawing>
+      </w:r>
       <w:r>
         <w:t>PCA</w:t>
       </w:r>
@@ -179,7 +221,9 @@
       <w:r>
         <w:rPr>
           <w:noProof/>
+          <w:lang w:eastAsia="ro-RO"/>
         </w:rPr>
+        <w:lastRenderedPageBreak/>
         <w:drawing>
           <wp:inline distT="0" distB="0" distL="0" distR="0" wp14:anchorId="26E65313" wp14:editId="20D4A497">
             <wp:extent cx="2758440" cy="1350187"/>
@@ -196,7 +240,7 @@
                     <pic:cNvPicPr/>
                   </pic:nvPicPr>
                   <pic:blipFill>
-                    <a:blip r:embed="rId5"/>
+                    <a:blip r:embed="rId6"/>
                     <a:stretch>
                       <a:fillRect/>
                     </a:stretch>
@@ -231,6 +275,7 @@
       <w:r>
         <w:rPr>
           <w:noProof/>
+          <w:lang w:eastAsia="ro-RO"/>
         </w:rPr>
         <w:drawing>
           <wp:inline distT="0" distB="0" distL="0" distR="0" wp14:anchorId="667763B7" wp14:editId="10A89950">
@@ -248,7 +293,7 @@
                     <pic:cNvPicPr/>
                   </pic:nvPicPr>
                   <pic:blipFill>
-                    <a:blip r:embed="rId6"/>
+                    <a:blip r:embed="rId7"/>
                     <a:stretch>
                       <a:fillRect/>
                     </a:stretch>
@@ -273,6 +318,58 @@
       <w:pPr>
         <w:pStyle w:val="Subtitle"/>
       </w:pPr>
+    </w:p>
+    <w:p>
+      <w:pPr>
+        <w:pStyle w:val="Subtitle"/>
+      </w:pPr>
+    </w:p>
+    <w:p>
+      <w:pPr>
+        <w:pStyle w:val="Subtitle"/>
+      </w:pPr>
+      <w:r>
+        <w:drawing>
+          <wp:inline distT="0" distB="0" distL="0" distR="0" wp14:anchorId="197D5144" wp14:editId="381D06B3">
+            <wp:extent cx="5731510" cy="2642235"/>
+            <wp:effectExtent l="0" t="0" r="2540" b="5715"/>
+            <wp:docPr id="2" name="Picture 2"/>
+            <wp:cNvGraphicFramePr>
+              <a:graphicFrameLocks xmlns:a="http://schemas.openxmlformats.org/drawingml/2006/main" noChangeAspect="1"/>
+            </wp:cNvGraphicFramePr>
+            <a:graphic xmlns:a="http://schemas.openxmlformats.org/drawingml/2006/main">
+              <a:graphicData uri="http://schemas.openxmlformats.org/drawingml/2006/picture">
+                <pic:pic xmlns:pic="http://schemas.openxmlformats.org/drawingml/2006/picture">
+                  <pic:nvPicPr>
+                    <pic:cNvPr id="1" name=""/>
+                    <pic:cNvPicPr/>
+                  </pic:nvPicPr>
+                  <pic:blipFill>
+                    <a:blip r:embed="rId8"/>
+                    <a:stretch>
+                      <a:fillRect/>
+                    </a:stretch>
+                  </pic:blipFill>
+                  <pic:spPr>
+                    <a:xfrm>
+                      <a:off x="0" y="0"/>
+                      <a:ext cx="5731510" cy="2642235"/>
+                    </a:xfrm>
+                    <a:prstGeom prst="rect">
+                      <a:avLst/>
+                    </a:prstGeom>
+                  </pic:spPr>
+                </pic:pic>
+              </a:graphicData>
+            </a:graphic>
+          </wp:inline>
+        </w:drawing>
+      </w:r>
+    </w:p>
+    <w:p>
+      <w:pPr>
+        <w:pStyle w:val="Subtitle"/>
+      </w:pPr>
       <w:r>
         <w:t>HOG</w:t>
       </w:r>
@@ -289,11 +386,7 @@
         <w:t>hog</w:t>
       </w:r>
       <w:r>
-        <w:t xml:space="preserve">. Imaginea a fost convertită în tonuri de gri, iar </w:t>
-      </w:r>
-      <w:r>
-        <w:lastRenderedPageBreak/>
-        <w:t xml:space="preserve">HOG a extras gradientele orientate utilizând 9 direcții, celule de dimensiune </w:t>
+        <w:t xml:space="preserve">. Imaginea a fost convertită în tonuri de gri, iar HOG a extras gradientele orientate utilizând 9 direcții, celule de dimensiune </w:t>
       </w:r>
       <w:r>
         <w:t xml:space="preserve">8x8 </w:t>
@@ -318,11 +411,14 @@
         <w:t>Gradientele captate includ atât contururile majore ale obiectului (cum ar fi marginea mărului), cât și detalii interne mai fine, esențiale pentru clasificarea obiectelor similare.</w:t>
       </w:r>
     </w:p>
+    <w:p/>
     <w:p>
       <w:r>
         <w:rPr>
           <w:noProof/>
+          <w:lang w:eastAsia="ro-RO"/>
         </w:rPr>
+        <w:lastRenderedPageBreak/>
         <w:drawing>
           <wp:inline distT="0" distB="0" distL="0" distR="0" wp14:anchorId="0561DCA0" wp14:editId="52F6E99B">
             <wp:extent cx="2735580" cy="1330511"/>
@@ -339,7 +435,7 @@
                     <pic:cNvPicPr/>
                   </pic:nvPicPr>
                   <pic:blipFill>
-                    <a:blip r:embed="rId7"/>
+                    <a:blip r:embed="rId9"/>
                     <a:stretch>
                       <a:fillRect/>
                     </a:stretch>
@@ -365,6 +461,7 @@
       <w:r>
         <w:rPr>
           <w:noProof/>
+          <w:lang w:eastAsia="ro-RO"/>
         </w:rPr>
         <w:drawing>
           <wp:inline distT="0" distB="0" distL="0" distR="0" wp14:anchorId="6C0C6FEB" wp14:editId="31314E2D">
@@ -382,7 +479,7 @@
                     <pic:cNvPicPr/>
                   </pic:nvPicPr>
                   <pic:blipFill>
-                    <a:blip r:embed="rId8"/>
+                    <a:blip r:embed="rId10"/>
                     <a:stretch>
                       <a:fillRect/>
                     </a:stretch>
@@ -402,9 +499,288 @@
           </wp:inline>
         </w:drawing>
       </w:r>
+      <w:r>
+        <w:drawing>
+          <wp:inline distT="0" distB="0" distL="0" distR="0" wp14:anchorId="309D3897" wp14:editId="0856B1F7">
+            <wp:extent cx="5731510" cy="2630805"/>
+            <wp:effectExtent l="0" t="0" r="2540" b="0"/>
+            <wp:docPr id="3" name="Picture 3"/>
+            <wp:cNvGraphicFramePr>
+              <a:graphicFrameLocks xmlns:a="http://schemas.openxmlformats.org/drawingml/2006/main" noChangeAspect="1"/>
+            </wp:cNvGraphicFramePr>
+            <a:graphic xmlns:a="http://schemas.openxmlformats.org/drawingml/2006/main">
+              <a:graphicData uri="http://schemas.openxmlformats.org/drawingml/2006/picture">
+                <pic:pic xmlns:pic="http://schemas.openxmlformats.org/drawingml/2006/picture">
+                  <pic:nvPicPr>
+                    <pic:cNvPr id="1" name=""/>
+                    <pic:cNvPicPr/>
+                  </pic:nvPicPr>
+                  <pic:blipFill>
+                    <a:blip r:embed="rId11"/>
+                    <a:stretch>
+                      <a:fillRect/>
+                    </a:stretch>
+                  </pic:blipFill>
+                  <pic:spPr>
+                    <a:xfrm>
+                      <a:off x="0" y="0"/>
+                      <a:ext cx="5731510" cy="2630805"/>
+                    </a:xfrm>
+                    <a:prstGeom prst="rect">
+                      <a:avLst/>
+                    </a:prstGeom>
+                  </pic:spPr>
+                </pic:pic>
+              </a:graphicData>
+            </a:graphic>
+          </wp:inline>
+        </w:drawing>
+      </w:r>
     </w:p>
     <w:p/>
-    <w:p/>
+    <w:p>
+      <w:pPr>
+        <w:pStyle w:val="Heading2"/>
+      </w:pPr>
+      <w:r>
+        <w:t>Analiza echilibrului de clase</w:t>
+      </w:r>
+    </w:p>
+    <w:p>
+      <w:pPr>
+        <w:pStyle w:val="Subtitle"/>
+      </w:pPr>
+      <w:r>
+        <w:t>F</w:t>
+      </w:r>
+      <w:r>
+        <w:t>ashion_mnist</w:t>
+      </w:r>
+    </w:p>
+    <w:p>
+      <w:r>
+        <w:rPr>
+          <w:noProof/>
+          <w:lang w:eastAsia="ro-RO"/>
+        </w:rPr>
+        <w:drawing>
+          <wp:inline distT="0" distB="0" distL="0" distR="0" wp14:anchorId="70D71678" wp14:editId="41A60A76">
+            <wp:extent cx="5731510" cy="2696236"/>
+            <wp:effectExtent l="0" t="0" r="2540" b="8890"/>
+            <wp:docPr id="4" name="Picture 4" descr="Uploaded image"/>
+            <wp:cNvGraphicFramePr>
+              <a:graphicFrameLocks xmlns:a="http://schemas.openxmlformats.org/drawingml/2006/main" noChangeAspect="1"/>
+            </wp:cNvGraphicFramePr>
+            <a:graphic xmlns:a="http://schemas.openxmlformats.org/drawingml/2006/main">
+              <a:graphicData uri="http://schemas.openxmlformats.org/drawingml/2006/picture">
+                <pic:pic xmlns:pic="http://schemas.openxmlformats.org/drawingml/2006/picture">
+                  <pic:nvPicPr>
+                    <pic:cNvPr id="0" name="Picture 1" descr="Uploaded image"/>
+                    <pic:cNvPicPr>
+                      <a:picLocks noChangeAspect="1" noChangeArrowheads="1"/>
+                    </pic:cNvPicPr>
+                  </pic:nvPicPr>
+                  <pic:blipFill>
+                    <a:blip r:embed="rId12" cstate="print">
+                      <a:extLst>
+                        <a:ext uri="{28A0092B-C50C-407E-A947-70E740481C1C}">
+                          <a14:useLocalDpi xmlns:a14="http://schemas.microsoft.com/office/drawing/2010/main" val="0"/>
+                        </a:ext>
+                      </a:extLst>
+                    </a:blip>
+                    <a:srcRect/>
+                    <a:stretch>
+                      <a:fillRect/>
+                    </a:stretch>
+                  </pic:blipFill>
+                  <pic:spPr bwMode="auto">
+                    <a:xfrm>
+                      <a:off x="0" y="0"/>
+                      <a:ext cx="5731510" cy="2696236"/>
+                    </a:xfrm>
+                    <a:prstGeom prst="rect">
+                      <a:avLst/>
+                    </a:prstGeom>
+                    <a:noFill/>
+                    <a:ln>
+                      <a:noFill/>
+                    </a:ln>
+                  </pic:spPr>
+                </pic:pic>
+              </a:graphicData>
+            </a:graphic>
+          </wp:inline>
+        </w:drawing>
+      </w:r>
+    </w:p>
+    <w:p>
+      <w:r>
+        <w:t>Întrucât datasetul este echil</w:t>
+      </w:r>
+      <w:r>
+        <w:t>ibrat, nu este necesar să aplic</w:t>
+      </w:r>
+      <w:r>
+        <w:t xml:space="preserve"> metode de echilibrare suplimentare, cum ar fi oversampling sau undersampling.</w:t>
+      </w:r>
+      <w:r>
+        <w:t xml:space="preserve"> </w:t>
+      </w:r>
+      <w:r>
+        <w:t>Un dataset echilibrat asigură că modelul nu învață să favorizeze o clasă în detrimentul alteia.</w:t>
+      </w:r>
+    </w:p>
+    <w:p>
+      <w:pPr>
+        <w:pStyle w:val="Quote"/>
+        <w:rPr>
+          <w:rStyle w:val="IntenseEmphasis"/>
+        </w:rPr>
+      </w:pPr>
+      <w:r>
+        <w:rPr>
+          <w:rStyle w:val="IntenseEmphasis"/>
+        </w:rPr>
+        <w:t>PCA</w:t>
+      </w:r>
+    </w:p>
+    <w:p>
+      <w:r>
+        <w:lastRenderedPageBreak/>
+        <w:drawing>
+          <wp:inline distT="0" distB="0" distL="0" distR="0" wp14:anchorId="08FC40F1" wp14:editId="771100A9">
+            <wp:extent cx="5731510" cy="3897630"/>
+            <wp:effectExtent l="0" t="0" r="2540" b="7620"/>
+            <wp:docPr id="7" name="Picture 7"/>
+            <wp:cNvGraphicFramePr>
+              <a:graphicFrameLocks xmlns:a="http://schemas.openxmlformats.org/drawingml/2006/main" noChangeAspect="1"/>
+            </wp:cNvGraphicFramePr>
+            <a:graphic xmlns:a="http://schemas.openxmlformats.org/drawingml/2006/main">
+              <a:graphicData uri="http://schemas.openxmlformats.org/drawingml/2006/picture">
+                <pic:pic xmlns:pic="http://schemas.openxmlformats.org/drawingml/2006/picture">
+                  <pic:nvPicPr>
+                    <pic:cNvPr id="1" name=""/>
+                    <pic:cNvPicPr/>
+                  </pic:nvPicPr>
+                  <pic:blipFill>
+                    <a:blip r:embed="rId13"/>
+                    <a:stretch>
+                      <a:fillRect/>
+                    </a:stretch>
+                  </pic:blipFill>
+                  <pic:spPr>
+                    <a:xfrm>
+                      <a:off x="0" y="0"/>
+                      <a:ext cx="5731510" cy="3897630"/>
+                    </a:xfrm>
+                    <a:prstGeom prst="rect">
+                      <a:avLst/>
+                    </a:prstGeom>
+                  </pic:spPr>
+                </pic:pic>
+              </a:graphicData>
+            </a:graphic>
+          </wp:inline>
+        </w:drawing>
+      </w:r>
+    </w:p>
+    <w:p>
+      <w:r>
+        <w:t>P</w:t>
+      </w:r>
+      <w:r>
+        <w:t>rimele 10 componente explică peste 70% din varianță.</w:t>
+      </w:r>
+      <w:r>
+        <w:t xml:space="preserve"> </w:t>
+      </w:r>
+      <w:r>
+        <w:t>Acest lucru indică faptul că datele au o redundanță ridicată, iar dimensiunea poate fi redusă semnificativ fără pierderea majorității informației.Graficul arată că aproximativ 30-40 de componente sunt necesare pentru a explica peste 85% din varianța totală. Acest prag este adesea utilizat ca o măsură practică pentru reducerea dimensionalității, păstrând totuși suficientă informație.</w:t>
+      </w:r>
+    </w:p>
+    <w:p>
+      <w:pPr>
+        <w:pStyle w:val="Subtitle"/>
+      </w:pPr>
+      <w:r>
+        <w:t>F</w:t>
+      </w:r>
+      <w:r>
+        <w:t>ruits</w:t>
+      </w:r>
+      <w:r>
+        <w:t>360</w:t>
+      </w:r>
+    </w:p>
+    <w:p>
+      <w:r>
+        <w:drawing>
+          <wp:inline distT="0" distB="0" distL="0" distR="0" wp14:anchorId="400091D3" wp14:editId="5FC65E78">
+            <wp:extent cx="5731510" cy="2383155"/>
+            <wp:effectExtent l="0" t="0" r="2540" b="0"/>
+            <wp:docPr id="6" name="Picture 6"/>
+            <wp:cNvGraphicFramePr>
+              <a:graphicFrameLocks xmlns:a="http://schemas.openxmlformats.org/drawingml/2006/main" noChangeAspect="1"/>
+            </wp:cNvGraphicFramePr>
+            <a:graphic xmlns:a="http://schemas.openxmlformats.org/drawingml/2006/main">
+              <a:graphicData uri="http://schemas.openxmlformats.org/drawingml/2006/picture">
+                <pic:pic xmlns:pic="http://schemas.openxmlformats.org/drawingml/2006/picture">
+                  <pic:nvPicPr>
+                    <pic:cNvPr id="1" name=""/>
+                    <pic:cNvPicPr/>
+                  </pic:nvPicPr>
+                  <pic:blipFill>
+                    <a:blip r:embed="rId14"/>
+                    <a:stretch>
+                      <a:fillRect/>
+                    </a:stretch>
+                  </pic:blipFill>
+                  <pic:spPr>
+                    <a:xfrm>
+                      <a:off x="0" y="0"/>
+                      <a:ext cx="5731510" cy="2383155"/>
+                    </a:xfrm>
+                    <a:prstGeom prst="rect">
+                      <a:avLst/>
+                    </a:prstGeom>
+                  </pic:spPr>
+                </pic:pic>
+              </a:graphicData>
+            </a:graphic>
+          </wp:inline>
+        </w:drawing>
+      </w:r>
+    </w:p>
+    <w:p>
+      <w:r>
+        <w:t>Distribuția claselor nu este uniformă</w:t>
+      </w:r>
+      <w:r>
+        <w:t xml:space="preserve"> </w:t>
+      </w:r>
+      <w:r>
+        <w:t>Graficul indică un dezechilibru de clase</w:t>
+      </w:r>
+      <w:r>
+        <w:t xml:space="preserve">. </w:t>
+      </w:r>
+      <w:r>
+        <w:t>Din grafic, putem observa că distribuția claselor în setul de testare (barele galbene) urmează aceeași tendință generală ca în setul de antrenare (barele albastre)</w:t>
+      </w:r>
+      <w:r>
+        <w:t xml:space="preserve">. </w:t>
+      </w:r>
+      <w:r>
+        <w:t xml:space="preserve">Acest </w:t>
+      </w:r>
+      <w:r>
+        <w:lastRenderedPageBreak/>
+        <w:t>lucru este pozitiv, deoarece asigură că modelul va fi testat pe date care reflectă distribuția pe care a fost antrenat</w:t>
+      </w:r>
+      <w:r>
+        <w:t>.</w:t>
+      </w:r>
+    </w:p>
     <w:sectPr>
       <w:pgSz w:w="11906" w:h="16838"/>
       <w:pgMar w:top="1440" w:right="1440" w:bottom="1440" w:left="1440" w:header="708" w:footer="708" w:gutter="0"/>
@@ -416,8 +792,8 @@
 </file>
 
 <file path=word/numbering.xml><?xml version="1.0" encoding="utf-8"?>
-<w:numbering xmlns:wpc="http://schemas.microsoft.com/office/word/2010/wordprocessingCanvas" xmlns:cx="http://schemas.microsoft.com/office/drawing/2014/chartex" xmlns:cx1="http://schemas.microsoft.com/office/drawing/2015/9/8/chartex" xmlns:cx2="http://schemas.microsoft.com/office/drawing/2015/10/21/chartex" xmlns:cx3="http://schemas.microsoft.com/office/drawing/2016/5/9/chartex" xmlns:cx4="http://schemas.microsoft.com/office/drawing/2016/5/10/chartex" xmlns:cx5="http://schemas.microsoft.com/office/drawing/2016/5/11/chartex" xmlns:cx6="http://schemas.microsoft.com/office/drawing/2016/5/12/chartex" xmlns:cx7="http://schemas.microsoft.com/office/drawing/2016/5/13/chartex" xmlns:cx8="http://schemas.microsoft.com/office/drawing/2016/5/14/chartex" xmlns:mc="http://schemas.openxmlformats.org/markup-compatibility/2006" xmlns:aink="http://schemas.microsoft.com/office/drawing/2016/ink" xmlns:am3d="http://schemas.microsoft.com/office/drawing/2017/model3d" xmlns:o="urn:schemas-microsoft-com:office:office" xmlns:oel="http://schemas.microsoft.com/office/2019/extlst" xmlns:r="http://schemas.openxmlformats.org/officeDocument/2006/relationships" xmlns:m="http://schemas.openxmlformats.org/officeDocument/2006/math" xmlns:v="urn:schemas-microsoft-com:vml" xmlns:wp14="http://schemas.microsoft.com/office/word/2010/wordprocessingDrawing" xmlns:wp="http://schemas.openxmlformats.org/drawingml/2006/wordprocessingDrawing" xmlns:w10="urn:schemas-microsoft-com:office:word" xmlns:w="http://schemas.openxmlformats.org/wordprocessingml/2006/main" xmlns:w14="http://schemas.microsoft.com/office/word/2010/wordml" xmlns:w15="http://schemas.microsoft.com/office/word/2012/wordml" xmlns:w16cex="http://schemas.microsoft.com/office/word/2018/wordml/cex" xmlns:w16cid="http://schemas.microsoft.com/office/word/2016/wordml/cid" xmlns:w16="http://schemas.microsoft.com/office/word/2018/wordml" xmlns:w16du="http://schemas.microsoft.com/office/word/2023/wordml/word16du" xmlns:w16sdtdh="http://schemas.microsoft.com/office/word/2020/wordml/sdtdatahash" xmlns:w16se="http://schemas.microsoft.com/office/word/2015/wordml/symex" xmlns:wpg="http://schemas.microsoft.com/office/word/2010/wordprocessingGroup" xmlns:wpi="http://schemas.microsoft.com/office/word/2010/wordprocessingInk" xmlns:wne="http://schemas.microsoft.com/office/word/2006/wordml" xmlns:wps="http://schemas.microsoft.com/office/word/2010/wordprocessingShape" mc:Ignorable="w14 w15 w16se w16cid w16 w16cex w16sdtdh w16du wp14">
-  <w:abstractNum w:abstractNumId="0" w15:restartNumberingAfterBreak="0">
+<w:numbering xmlns:wpc="http://schemas.microsoft.com/office/word/2010/wordprocessingCanvas" xmlns:mc="http://schemas.openxmlformats.org/markup-compatibility/2006" xmlns:o="urn:schemas-microsoft-com:office:office" xmlns:r="http://schemas.openxmlformats.org/officeDocument/2006/relationships" xmlns:m="http://schemas.openxmlformats.org/officeDocument/2006/math" xmlns:v="urn:schemas-microsoft-com:vml" xmlns:wp14="http://schemas.microsoft.com/office/word/2010/wordprocessingDrawing" xmlns:wp="http://schemas.openxmlformats.org/drawingml/2006/wordprocessingDrawing" xmlns:w10="urn:schemas-microsoft-com:office:word" xmlns:w="http://schemas.openxmlformats.org/wordprocessingml/2006/main" xmlns:w14="http://schemas.microsoft.com/office/word/2010/wordml" xmlns:w15="http://schemas.microsoft.com/office/word/2012/wordml" xmlns:wpg="http://schemas.microsoft.com/office/word/2010/wordprocessingGroup" xmlns:wpi="http://schemas.microsoft.com/office/word/2010/wordprocessingInk" xmlns:wne="http://schemas.microsoft.com/office/word/2006/wordml" xmlns:wps="http://schemas.microsoft.com/office/word/2010/wordprocessingShape" mc:Ignorable="w14 w15 wp14">
+  <w:abstractNum w:abstractNumId="0">
     <w:nsid w:val="232A3B82"/>
     <w:multiLevelType w:val="multilevel"/>
     <w:tmpl w:val="78306AB0"/>
@@ -566,14 +942,14 @@
       </w:rPr>
     </w:lvl>
   </w:abstractNum>
-  <w:num w:numId="1" w16cid:durableId="602494242">
+  <w:num w:numId="1">
     <w:abstractNumId w:val="0"/>
   </w:num>
 </w:numbering>
 </file>
 
 <file path=word/styles.xml><?xml version="1.0" encoding="utf-8"?>
-<w:styles xmlns:mc="http://schemas.openxmlformats.org/markup-compatibility/2006" xmlns:r="http://schemas.openxmlformats.org/officeDocument/2006/relationships" xmlns:w="http://schemas.openxmlformats.org/wordprocessingml/2006/main" xmlns:w14="http://schemas.microsoft.com/office/word/2010/wordml" xmlns:w15="http://schemas.microsoft.com/office/word/2012/wordml" xmlns:w16cex="http://schemas.microsoft.com/office/word/2018/wordml/cex" xmlns:w16cid="http://schemas.microsoft.com/office/word/2016/wordml/cid" xmlns:w16="http://schemas.microsoft.com/office/word/2018/wordml" xmlns:w16du="http://schemas.microsoft.com/office/word/2023/wordml/word16du" xmlns:w16sdtdh="http://schemas.microsoft.com/office/word/2020/wordml/sdtdatahash" xmlns:w16se="http://schemas.microsoft.com/office/word/2015/wordml/symex" mc:Ignorable="w14 w15 w16se w16cid w16 w16cex w16sdtdh w16du">
+<w:styles xmlns:mc="http://schemas.openxmlformats.org/markup-compatibility/2006" xmlns:r="http://schemas.openxmlformats.org/officeDocument/2006/relationships" xmlns:w="http://schemas.openxmlformats.org/wordprocessingml/2006/main" xmlns:w14="http://schemas.microsoft.com/office/word/2010/wordml" xmlns:w15="http://schemas.microsoft.com/office/word/2012/wordml" mc:Ignorable="w14 w15">
   <w:docDefaults>
     <w:rPrDefault>
       <w:rPr>
@@ -591,7 +967,7 @@
       </w:pPr>
     </w:pPrDefault>
   </w:docDefaults>
-  <w:latentStyles w:defLockedState="0" w:defUIPriority="99" w:defSemiHidden="0" w:defUnhideWhenUsed="0" w:defQFormat="0" w:count="376">
+  <w:latentStyles w:defLockedState="0" w:defUIPriority="99" w:defSemiHidden="0" w:defUnhideWhenUsed="0" w:defQFormat="0" w:count="371">
     <w:lsdException w:name="Normal" w:uiPriority="0" w:qFormat="1"/>
     <w:lsdException w:name="heading 1" w:uiPriority="9" w:qFormat="1"/>
     <w:lsdException w:name="heading 2" w:semiHidden="1" w:uiPriority="9" w:unhideWhenUsed="1" w:qFormat="1"/>
@@ -963,11 +1339,6 @@
     <w:lsdException w:name="List Table 5 Dark Accent 6" w:uiPriority="50"/>
     <w:lsdException w:name="List Table 6 Colorful Accent 6" w:uiPriority="51"/>
     <w:lsdException w:name="List Table 7 Colorful Accent 6" w:uiPriority="52"/>
-    <w:lsdException w:name="Mention" w:semiHidden="1" w:unhideWhenUsed="1"/>
-    <w:lsdException w:name="Smart Hyperlink" w:semiHidden="1" w:unhideWhenUsed="1"/>
-    <w:lsdException w:name="Hashtag" w:semiHidden="1" w:unhideWhenUsed="1"/>
-    <w:lsdException w:name="Unresolved Mention" w:semiHidden="1" w:unhideWhenUsed="1"/>
-    <w:lsdException w:name="Smart Link" w:semiHidden="1" w:unhideWhenUsed="1"/>
   </w:latentStyles>
   <w:style w:type="paragraph" w:default="1" w:styleId="Normal">
     <w:name w:val="Normal"/>
@@ -1000,7 +1371,6 @@
     <w:next w:val="Normal"/>
     <w:link w:val="Heading2Char"/>
     <w:uiPriority w:val="9"/>
-    <w:semiHidden/>
     <w:unhideWhenUsed/>
     <w:qFormat/>
     <w:rsid w:val="004454B0"/>
@@ -1175,6 +1545,7 @@
   <w:style w:type="character" w:default="1" w:styleId="DefaultParagraphFont">
     <w:name w:val="Default Paragraph Font"/>
     <w:uiPriority w:val="1"/>
+    <w:semiHidden/>
     <w:unhideWhenUsed/>
   </w:style>
   <w:style w:type="table" w:default="1" w:styleId="TableNormal">
@@ -1216,7 +1587,6 @@
     <w:basedOn w:val="DefaultParagraphFont"/>
     <w:link w:val="Heading2"/>
     <w:uiPriority w:val="9"/>
-    <w:semiHidden/>
     <w:rsid w:val="004454B0"/>
     <w:rPr>
       <w:rFonts w:asciiTheme="majorHAnsi" w:eastAsiaTheme="majorEastAsia" w:hAnsiTheme="majorHAnsi" w:cstheme="majorBidi"/>

</xml_diff>

<commit_message>
am mai facut pe acolo cate ceva
</commit_message>
<xml_diff>
--- a/raport tema.docx
+++ b/raport tema.docx
@@ -36,12 +36,7 @@
         <w:pStyle w:val="Heading1"/>
       </w:pPr>
       <w:r>
-        <w:t xml:space="preserve">Descrierea fluxului propus pentru extragerea </w:t>
-      </w:r>
-      <w:bookmarkStart w:id="0" w:name="_GoBack"/>
-      <w:bookmarkEnd w:id="0"/>
-      <w:r>
-        <w:t>atributelor</w:t>
+        <w:t>Descrierea fluxului propus pentru extragerea atributelor</w:t>
       </w:r>
     </w:p>
     <w:p>
@@ -85,10 +80,10 @@
       </w:pPr>
       <w:r>
         <w:drawing>
-          <wp:inline distT="0" distB="0" distL="0" distR="0" wp14:anchorId="02922E07" wp14:editId="15FC8E7A">
-            <wp:extent cx="5731510" cy="2658745"/>
-            <wp:effectExtent l="0" t="0" r="2540" b="8255"/>
-            <wp:docPr id="1" name="Picture 1"/>
+          <wp:inline distT="0" distB="0" distL="0" distR="0" wp14:anchorId="2AD80E5D" wp14:editId="3DABC28D">
+            <wp:extent cx="5731510" cy="2316480"/>
+            <wp:effectExtent l="0" t="0" r="2540" b="7620"/>
+            <wp:docPr id="10" name="Picture 10"/>
             <wp:cNvGraphicFramePr>
               <a:graphicFrameLocks xmlns:a="http://schemas.openxmlformats.org/drawingml/2006/main" noChangeAspect="1"/>
             </wp:cNvGraphicFramePr>
@@ -108,6 +103,50 @@
                   <pic:spPr>
                     <a:xfrm>
                       <a:off x="0" y="0"/>
+                      <a:ext cx="5731510" cy="2316480"/>
+                    </a:xfrm>
+                    <a:prstGeom prst="rect">
+                      <a:avLst/>
+                    </a:prstGeom>
+                  </pic:spPr>
+                </pic:pic>
+              </a:graphicData>
+            </a:graphic>
+          </wp:inline>
+        </w:drawing>
+      </w:r>
+      <w:r>
+        <w:t xml:space="preserve"> </w:t>
+      </w:r>
+      <w:r>
+        <w:rPr>
+          <w:noProof/>
+          <w:lang w:eastAsia="ro-RO"/>
+        </w:rPr>
+        <w:drawing>
+          <wp:inline distT="0" distB="0" distL="0" distR="0" wp14:anchorId="02922E07" wp14:editId="15FC8E7A">
+            <wp:extent cx="5731510" cy="2658745"/>
+            <wp:effectExtent l="0" t="0" r="2540" b="8255"/>
+            <wp:docPr id="1" name="Picture 1"/>
+            <wp:cNvGraphicFramePr>
+              <a:graphicFrameLocks xmlns:a="http://schemas.openxmlformats.org/drawingml/2006/main" noChangeAspect="1"/>
+            </wp:cNvGraphicFramePr>
+            <a:graphic xmlns:a="http://schemas.openxmlformats.org/drawingml/2006/main">
+              <a:graphicData uri="http://schemas.openxmlformats.org/drawingml/2006/picture">
+                <pic:pic xmlns:pic="http://schemas.openxmlformats.org/drawingml/2006/picture">
+                  <pic:nvPicPr>
+                    <pic:cNvPr id="1" name=""/>
+                    <pic:cNvPicPr/>
+                  </pic:nvPicPr>
+                  <pic:blipFill>
+                    <a:blip r:embed="rId6"/>
+                    <a:stretch>
+                      <a:fillRect/>
+                    </a:stretch>
+                  </pic:blipFill>
+                  <pic:spPr>
+                    <a:xfrm>
+                      <a:off x="0" y="0"/>
                       <a:ext cx="5731510" cy="2658745"/>
                     </a:xfrm>
                     <a:prstGeom prst="rect">
@@ -120,6 +159,11 @@
           </wp:inline>
         </w:drawing>
       </w:r>
+    </w:p>
+    <w:p>
+      <w:pPr>
+        <w:pStyle w:val="Subtitle"/>
+      </w:pPr>
       <w:r>
         <w:t>PCA</w:t>
       </w:r>
@@ -140,6 +184,7 @@
     </w:p>
     <w:p>
       <w:r>
+        <w:lastRenderedPageBreak/>
         <w:t xml:space="preserve">Mai întâi, imaginile au fost </w:t>
       </w:r>
       <w:r>
@@ -223,7 +268,6 @@
           <w:noProof/>
           <w:lang w:eastAsia="ro-RO"/>
         </w:rPr>
-        <w:lastRenderedPageBreak/>
         <w:drawing>
           <wp:inline distT="0" distB="0" distL="0" distR="0" wp14:anchorId="26E65313" wp14:editId="20D4A497">
             <wp:extent cx="2758440" cy="1350187"/>
@@ -240,7 +284,7 @@
                     <pic:cNvPicPr/>
                   </pic:nvPicPr>
                   <pic:blipFill>
-                    <a:blip r:embed="rId6"/>
+                    <a:blip r:embed="rId7"/>
                     <a:stretch>
                       <a:fillRect/>
                     </a:stretch>
@@ -293,7 +337,7 @@
                     <pic:cNvPicPr/>
                   </pic:nvPicPr>
                   <pic:blipFill>
-                    <a:blip r:embed="rId7"/>
+                    <a:blip r:embed="rId8"/>
                     <a:stretch>
                       <a:fillRect/>
                     </a:stretch>
@@ -329,6 +373,10 @@
         <w:pStyle w:val="Subtitle"/>
       </w:pPr>
       <w:r>
+        <w:rPr>
+          <w:noProof/>
+          <w:lang w:eastAsia="ro-RO"/>
+        </w:rPr>
         <w:drawing>
           <wp:inline distT="0" distB="0" distL="0" distR="0" wp14:anchorId="197D5144" wp14:editId="381D06B3">
             <wp:extent cx="5731510" cy="2642235"/>
@@ -345,7 +393,7 @@
                     <pic:cNvPicPr/>
                   </pic:nvPicPr>
                   <pic:blipFill>
-                    <a:blip r:embed="rId8"/>
+                    <a:blip r:embed="rId9"/>
                     <a:stretch>
                       <a:fillRect/>
                     </a:stretch>
@@ -371,6 +419,49 @@
         <w:pStyle w:val="Subtitle"/>
       </w:pPr>
       <w:r>
+        <w:lastRenderedPageBreak/>
+        <w:drawing>
+          <wp:inline distT="0" distB="0" distL="0" distR="0" wp14:anchorId="45897AA1" wp14:editId="759293AA">
+            <wp:extent cx="5731510" cy="2313305"/>
+            <wp:effectExtent l="0" t="0" r="2540" b="0"/>
+            <wp:docPr id="11" name="Picture 11"/>
+            <wp:cNvGraphicFramePr>
+              <a:graphicFrameLocks xmlns:a="http://schemas.openxmlformats.org/drawingml/2006/main" noChangeAspect="1"/>
+            </wp:cNvGraphicFramePr>
+            <a:graphic xmlns:a="http://schemas.openxmlformats.org/drawingml/2006/main">
+              <a:graphicData uri="http://schemas.openxmlformats.org/drawingml/2006/picture">
+                <pic:pic xmlns:pic="http://schemas.openxmlformats.org/drawingml/2006/picture">
+                  <pic:nvPicPr>
+                    <pic:cNvPr id="1" name=""/>
+                    <pic:cNvPicPr/>
+                  </pic:nvPicPr>
+                  <pic:blipFill>
+                    <a:blip r:embed="rId10"/>
+                    <a:stretch>
+                      <a:fillRect/>
+                    </a:stretch>
+                  </pic:blipFill>
+                  <pic:spPr>
+                    <a:xfrm>
+                      <a:off x="0" y="0"/>
+                      <a:ext cx="5731510" cy="2313305"/>
+                    </a:xfrm>
+                    <a:prstGeom prst="rect">
+                      <a:avLst/>
+                    </a:prstGeom>
+                  </pic:spPr>
+                </pic:pic>
+              </a:graphicData>
+            </a:graphic>
+          </wp:inline>
+        </w:drawing>
+      </w:r>
+    </w:p>
+    <w:p>
+      <w:pPr>
+        <w:pStyle w:val="Subtitle"/>
+      </w:pPr>
+      <w:r>
         <w:t>HOG</w:t>
       </w:r>
     </w:p>
@@ -411,16 +502,14 @@
         <w:t>Gradientele captate includ atât contururile majore ale obiectului (cum ar fi marginea mărului), cât și detalii interne mai fine, esențiale pentru clasificarea obiectelor similare.</w:t>
       </w:r>
     </w:p>
-    <w:p/>
     <w:p>
       <w:r>
         <w:rPr>
           <w:noProof/>
           <w:lang w:eastAsia="ro-RO"/>
         </w:rPr>
-        <w:lastRenderedPageBreak/>
         <w:drawing>
-          <wp:inline distT="0" distB="0" distL="0" distR="0" wp14:anchorId="0561DCA0" wp14:editId="52F6E99B">
+          <wp:inline distT="0" distB="0" distL="0" distR="0" wp14:anchorId="327131A4" wp14:editId="3B8A3D6A">
             <wp:extent cx="2735580" cy="1330511"/>
             <wp:effectExtent l="0" t="0" r="7620" b="3175"/>
             <wp:docPr id="1333431810" name="Picture 1" descr="A close-up of a fruit&#10;&#10;Description automatically generated"/>
@@ -435,7 +524,7 @@
                     <pic:cNvPicPr/>
                   </pic:nvPicPr>
                   <pic:blipFill>
-                    <a:blip r:embed="rId9"/>
+                    <a:blip r:embed="rId11"/>
                     <a:stretch>
                       <a:fillRect/>
                     </a:stretch>
@@ -456,15 +545,12 @@
         </w:drawing>
       </w:r>
       <w:r>
-        <w:t xml:space="preserve">   </w:t>
-      </w:r>
-      <w:r>
         <w:rPr>
           <w:noProof/>
           <w:lang w:eastAsia="ro-RO"/>
         </w:rPr>
         <w:drawing>
-          <wp:inline distT="0" distB="0" distL="0" distR="0" wp14:anchorId="6C0C6FEB" wp14:editId="31314E2D">
+          <wp:inline distT="0" distB="0" distL="0" distR="0" wp14:anchorId="2466891A" wp14:editId="0CA67108">
             <wp:extent cx="2615620" cy="1325777"/>
             <wp:effectExtent l="0" t="0" r="0" b="8255"/>
             <wp:docPr id="1683277602" name="Picture 1" descr="A comparison of images of a person's body&#10;&#10;Description automatically generated"/>
@@ -479,7 +565,7 @@
                     <pic:cNvPicPr/>
                   </pic:nvPicPr>
                   <pic:blipFill>
-                    <a:blip r:embed="rId10"/>
+                    <a:blip r:embed="rId12"/>
                     <a:stretch>
                       <a:fillRect/>
                     </a:stretch>
@@ -499,11 +585,20 @@
           </wp:inline>
         </w:drawing>
       </w:r>
-      <w:r>
+    </w:p>
+    <w:p>
+      <w:r>
+        <w:t xml:space="preserve">   </w:t>
+      </w:r>
+      <w:r>
+        <w:rPr>
+          <w:noProof/>
+          <w:lang w:eastAsia="ro-RO"/>
+        </w:rPr>
         <w:drawing>
-          <wp:inline distT="0" distB="0" distL="0" distR="0" wp14:anchorId="309D3897" wp14:editId="0856B1F7">
-            <wp:extent cx="5731510" cy="2630805"/>
-            <wp:effectExtent l="0" t="0" r="2540" b="0"/>
+          <wp:inline distT="0" distB="0" distL="0" distR="0" wp14:anchorId="309D3897" wp14:editId="446EFB7F">
+            <wp:extent cx="4953000" cy="2273463"/>
+            <wp:effectExtent l="0" t="0" r="0" b="0"/>
             <wp:docPr id="3" name="Picture 3"/>
             <wp:cNvGraphicFramePr>
               <a:graphicFrameLocks xmlns:a="http://schemas.openxmlformats.org/drawingml/2006/main" noChangeAspect="1"/>
@@ -516,7 +611,7 @@
                     <pic:cNvPicPr/>
                   </pic:nvPicPr>
                   <pic:blipFill>
-                    <a:blip r:embed="rId11"/>
+                    <a:blip r:embed="rId13"/>
                     <a:stretch>
                       <a:fillRect/>
                     </a:stretch>
@@ -524,7 +619,7 @@
                   <pic:spPr>
                     <a:xfrm>
                       <a:off x="0" y="0"/>
-                      <a:ext cx="5731510" cy="2630805"/>
+                      <a:ext cx="4959395" cy="2276398"/>
                     </a:xfrm>
                     <a:prstGeom prst="rect">
                       <a:avLst/>
@@ -537,7 +632,46 @@
         </w:drawing>
       </w:r>
     </w:p>
-    <w:p/>
+    <w:p>
+      <w:r>
+        <w:lastRenderedPageBreak/>
+        <w:drawing>
+          <wp:inline distT="0" distB="0" distL="0" distR="0" wp14:anchorId="017478A3" wp14:editId="16805BEE">
+            <wp:extent cx="4968240" cy="2005240"/>
+            <wp:effectExtent l="0" t="0" r="3810" b="0"/>
+            <wp:docPr id="12" name="Picture 12"/>
+            <wp:cNvGraphicFramePr>
+              <a:graphicFrameLocks xmlns:a="http://schemas.openxmlformats.org/drawingml/2006/main" noChangeAspect="1"/>
+            </wp:cNvGraphicFramePr>
+            <a:graphic xmlns:a="http://schemas.openxmlformats.org/drawingml/2006/main">
+              <a:graphicData uri="http://schemas.openxmlformats.org/drawingml/2006/picture">
+                <pic:pic xmlns:pic="http://schemas.openxmlformats.org/drawingml/2006/picture">
+                  <pic:nvPicPr>
+                    <pic:cNvPr id="1" name=""/>
+                    <pic:cNvPicPr/>
+                  </pic:nvPicPr>
+                  <pic:blipFill>
+                    <a:blip r:embed="rId14"/>
+                    <a:stretch>
+                      <a:fillRect/>
+                    </a:stretch>
+                  </pic:blipFill>
+                  <pic:spPr>
+                    <a:xfrm>
+                      <a:off x="0" y="0"/>
+                      <a:ext cx="4978282" cy="2009293"/>
+                    </a:xfrm>
+                    <a:prstGeom prst="rect">
+                      <a:avLst/>
+                    </a:prstGeom>
+                  </pic:spPr>
+                </pic:pic>
+              </a:graphicData>
+            </a:graphic>
+          </wp:inline>
+        </w:drawing>
+      </w:r>
+    </w:p>
     <w:p>
       <w:pPr>
         <w:pStyle w:val="Heading2"/>
@@ -581,7 +715,7 @@
                     </pic:cNvPicPr>
                   </pic:nvPicPr>
                   <pic:blipFill>
-                    <a:blip r:embed="rId12" cstate="print">
+                    <a:blip r:embed="rId15" cstate="print">
                       <a:extLst>
                         <a:ext uri="{28A0092B-C50C-407E-A947-70E740481C1C}">
                           <a14:useLocalDpi xmlns:a14="http://schemas.microsoft.com/office/drawing/2010/main" val="0"/>
@@ -615,13 +749,7 @@
     </w:p>
     <w:p>
       <w:r>
-        <w:t>Întrucât datasetul este echil</w:t>
-      </w:r>
-      <w:r>
-        <w:t>ibrat, nu este necesar să aplic</w:t>
-      </w:r>
-      <w:r>
-        <w:t xml:space="preserve"> metode de echilibrare suplimentare, cum ar fi oversampling sau undersampling.</w:t>
+        <w:t>Întrucât datasetul este echilibrat, nu este necesar să aplic metode de echilibrare suplimentare, cum ar fi oversampling sau undersampling.</w:t>
       </w:r>
       <w:r>
         <w:t xml:space="preserve"> </w:t>
@@ -646,6 +774,10 @@
     </w:p>
     <w:p>
       <w:r>
+        <w:rPr>
+          <w:noProof/>
+          <w:lang w:eastAsia="ro-RO"/>
+        </w:rPr>
         <w:lastRenderedPageBreak/>
         <w:drawing>
           <wp:inline distT="0" distB="0" distL="0" distR="0" wp14:anchorId="08FC40F1" wp14:editId="771100A9">
@@ -663,7 +795,7 @@
                     <pic:cNvPicPr/>
                   </pic:nvPicPr>
                   <pic:blipFill>
-                    <a:blip r:embed="rId13"/>
+                    <a:blip r:embed="rId16"/>
                     <a:stretch>
                       <a:fillRect/>
                     </a:stretch>
@@ -695,7 +827,12 @@
         <w:t xml:space="preserve"> </w:t>
       </w:r>
       <w:r>
-        <w:t>Acest lucru indică faptul că datele au o redundanță ridicată, iar dimensiunea poate fi redusă semnificativ fără pierderea majorității informației.Graficul arată că aproximativ 30-40 de componente sunt necesare pentru a explica peste 85% din varianța totală. Acest prag este adesea utilizat ca o măsură practică pentru reducerea dimensionalității, păstrând totuși suficientă informație.</w:t>
+        <w:t xml:space="preserve">Acest lucru indică faptul că datele au o redundanță ridicată, iar dimensiunea poate fi redusă semnificativ fără pierderea majorității informației.Graficul arată că aproximativ 30-40 de componente sunt necesare pentru a explica peste 85% din varianța totală. Acest prag este adesea utilizat ca o măsură practică pentru reducerea dimensionalității, păstrând </w:t>
+      </w:r>
+      <w:bookmarkStart w:id="0" w:name="_GoBack"/>
+      <w:bookmarkEnd w:id="0"/>
+      <w:r>
+        <w:t>totuși suficientă informație.</w:t>
       </w:r>
     </w:p>
     <w:p>
@@ -714,6 +851,10 @@
     </w:p>
     <w:p>
       <w:r>
+        <w:rPr>
+          <w:noProof/>
+          <w:lang w:eastAsia="ro-RO"/>
+        </w:rPr>
         <w:drawing>
           <wp:inline distT="0" distB="0" distL="0" distR="0" wp14:anchorId="400091D3" wp14:editId="5FC65E78">
             <wp:extent cx="5731510" cy="2383155"/>
@@ -730,7 +871,7 @@
                     <pic:cNvPicPr/>
                   </pic:nvPicPr>
                   <pic:blipFill>
-                    <a:blip r:embed="rId14"/>
+                    <a:blip r:embed="rId17"/>
                     <a:stretch>
                       <a:fillRect/>
                     </a:stretch>
@@ -756,19 +897,7 @@
         <w:t>Distribuția claselor nu este uniformă</w:t>
       </w:r>
       <w:r>
-        <w:t xml:space="preserve"> </w:t>
-      </w:r>
-      <w:r>
-        <w:t>Graficul indică un dezechilibru de clase</w:t>
-      </w:r>
-      <w:r>
-        <w:t xml:space="preserve">. </w:t>
-      </w:r>
-      <w:r>
-        <w:t>Din grafic, putem observa că distribuția claselor în setul de testare (barele galbene) urmează aceeași tendință generală ca în setul de antrenare (barele albastre)</w:t>
-      </w:r>
-      <w:r>
-        <w:t xml:space="preserve">. </w:t>
+        <w:t xml:space="preserve"> Graficul indică un dezechilibru de clase. Din grafic, putem observa că distribuția claselor în setul de testare (barele galbene) urmează aceeași tendință generală ca în setul de antrenare (barele albastre). </w:t>
       </w:r>
       <w:r>
         <w:t xml:space="preserve">Acest </w:t>
@@ -779,6 +908,191 @@
       </w:r>
       <w:r>
         <w:t>.</w:t>
+      </w:r>
+    </w:p>
+    <w:p>
+      <w:pPr>
+        <w:pStyle w:val="Heading2"/>
+      </w:pPr>
+      <w:r>
+        <w:t xml:space="preserve">Am ales </w:t>
+      </w:r>
+      <w:r>
+        <w:t>Variance Threshold</w:t>
+      </w:r>
+    </w:p>
+    <w:p/>
+    <w:p>
+      <w:r>
+        <w:t>Variance Threshold s</w:t>
+      </w:r>
+      <w:r>
+        <w:t>electează atributel</w:t>
+      </w:r>
+      <w:r>
+        <w:t>e cu varianță suficient de mare, Nu ține cont de etichete, e</w:t>
+      </w:r>
+      <w:r>
+        <w:t>limină doar atributele care sunt constante sau aproape constante.</w:t>
+      </w:r>
+    </w:p>
+    <w:p>
+      <w:r>
+        <w:t>Select Percentile s</w:t>
+      </w:r>
+      <w:r>
+        <w:t>electează un procentaj din cele mai relevante</w:t>
+      </w:r>
+      <w:r>
+        <w:t xml:space="preserve"> atribute, e</w:t>
+      </w:r>
+      <w:r>
+        <w:t>ste mai precis, dar mai lent.</w:t>
+      </w:r>
+      <w:r>
+        <w:t xml:space="preserve"> Din aceste cauze am ales </w:t>
+      </w:r>
+      <w:r>
+        <w:t>Variance Threshold</w:t>
+      </w:r>
+    </w:p>
+    <w:p/>
+    <w:p>
+      <w:r>
+        <w:drawing>
+          <wp:inline distT="0" distB="0" distL="0" distR="0" wp14:anchorId="02CBEAFD" wp14:editId="64029771">
+            <wp:extent cx="5715798" cy="762106"/>
+            <wp:effectExtent l="0" t="0" r="0" b="0"/>
+            <wp:docPr id="9" name="Picture 9"/>
+            <wp:cNvGraphicFramePr>
+              <a:graphicFrameLocks xmlns:a="http://schemas.openxmlformats.org/drawingml/2006/main" noChangeAspect="1"/>
+            </wp:cNvGraphicFramePr>
+            <a:graphic xmlns:a="http://schemas.openxmlformats.org/drawingml/2006/main">
+              <a:graphicData uri="http://schemas.openxmlformats.org/drawingml/2006/picture">
+                <pic:pic xmlns:pic="http://schemas.openxmlformats.org/drawingml/2006/picture">
+                  <pic:nvPicPr>
+                    <pic:cNvPr id="1" name=""/>
+                    <pic:cNvPicPr/>
+                  </pic:nvPicPr>
+                  <pic:blipFill>
+                    <a:blip r:embed="rId18"/>
+                    <a:stretch>
+                      <a:fillRect/>
+                    </a:stretch>
+                  </pic:blipFill>
+                  <pic:spPr>
+                    <a:xfrm>
+                      <a:off x="0" y="0"/>
+                      <a:ext cx="5715798" cy="762106"/>
+                    </a:xfrm>
+                    <a:prstGeom prst="rect">
+                      <a:avLst/>
+                    </a:prstGeom>
+                  </pic:spPr>
+                </pic:pic>
+              </a:graphicData>
+            </a:graphic>
+          </wp:inline>
+        </w:drawing>
+      </w:r>
+    </w:p>
+    <w:p>
+      <w:pPr>
+        <w:pStyle w:val="Heading2"/>
+      </w:pPr>
+      <w:r>
+        <w:t>LogisticRegression</w:t>
+      </w:r>
+    </w:p>
+    <w:p>
+      <w:pPr>
+        <w:pStyle w:val="Heading3"/>
+      </w:pPr>
+      <w:r>
+        <w:t>Fashion_</w:t>
+      </w:r>
+      <w:r>
+        <w:softHyphen/>
+        <w:t>mnist</w:t>
+      </w:r>
+    </w:p>
+    <w:p>
+      <w:r>
+        <w:drawing>
+          <wp:inline distT="0" distB="0" distL="0" distR="0" wp14:anchorId="15FBE56A" wp14:editId="4E1BD2C3">
+            <wp:extent cx="5731510" cy="3208655"/>
+            <wp:effectExtent l="0" t="0" r="2540" b="0"/>
+            <wp:docPr id="5" name="Picture 5"/>
+            <wp:cNvGraphicFramePr>
+              <a:graphicFrameLocks xmlns:a="http://schemas.openxmlformats.org/drawingml/2006/main" noChangeAspect="1"/>
+            </wp:cNvGraphicFramePr>
+            <a:graphic xmlns:a="http://schemas.openxmlformats.org/drawingml/2006/main">
+              <a:graphicData uri="http://schemas.openxmlformats.org/drawingml/2006/picture">
+                <pic:pic xmlns:pic="http://schemas.openxmlformats.org/drawingml/2006/picture">
+                  <pic:nvPicPr>
+                    <pic:cNvPr id="1" name=""/>
+                    <pic:cNvPicPr/>
+                  </pic:nvPicPr>
+                  <pic:blipFill>
+                    <a:blip r:embed="rId19"/>
+                    <a:stretch>
+                      <a:fillRect/>
+                    </a:stretch>
+                  </pic:blipFill>
+                  <pic:spPr>
+                    <a:xfrm>
+                      <a:off x="0" y="0"/>
+                      <a:ext cx="5731510" cy="3208655"/>
+                    </a:xfrm>
+                    <a:prstGeom prst="rect">
+                      <a:avLst/>
+                    </a:prstGeom>
+                  </pic:spPr>
+                </pic:pic>
+              </a:graphicData>
+            </a:graphic>
+          </wp:inline>
+        </w:drawing>
+      </w:r>
+    </w:p>
+    <w:p>
+      <w:r>
+        <w:lastRenderedPageBreak/>
+        <w:drawing>
+          <wp:inline distT="0" distB="0" distL="0" distR="0" wp14:anchorId="769ADAF4" wp14:editId="35540CAA">
+            <wp:extent cx="5731510" cy="4274185"/>
+            <wp:effectExtent l="0" t="0" r="2540" b="0"/>
+            <wp:docPr id="8" name="Picture 8"/>
+            <wp:cNvGraphicFramePr>
+              <a:graphicFrameLocks xmlns:a="http://schemas.openxmlformats.org/drawingml/2006/main" noChangeAspect="1"/>
+            </wp:cNvGraphicFramePr>
+            <a:graphic xmlns:a="http://schemas.openxmlformats.org/drawingml/2006/main">
+              <a:graphicData uri="http://schemas.openxmlformats.org/drawingml/2006/picture">
+                <pic:pic xmlns:pic="http://schemas.openxmlformats.org/drawingml/2006/picture">
+                  <pic:nvPicPr>
+                    <pic:cNvPr id="1" name=""/>
+                    <pic:cNvPicPr/>
+                  </pic:nvPicPr>
+                  <pic:blipFill>
+                    <a:blip r:embed="rId20"/>
+                    <a:stretch>
+                      <a:fillRect/>
+                    </a:stretch>
+                  </pic:blipFill>
+                  <pic:spPr>
+                    <a:xfrm>
+                      <a:off x="0" y="0"/>
+                      <a:ext cx="5731510" cy="4274185"/>
+                    </a:xfrm>
+                    <a:prstGeom prst="rect">
+                      <a:avLst/>
+                    </a:prstGeom>
+                  </pic:spPr>
+                </pic:pic>
+              </a:graphicData>
+            </a:graphic>
+          </wp:inline>
+        </w:drawing>
       </w:r>
     </w:p>
     <w:sectPr>
@@ -1393,7 +1707,6 @@
     <w:next w:val="Normal"/>
     <w:link w:val="Heading3Char"/>
     <w:uiPriority w:val="9"/>
-    <w:semiHidden/>
     <w:unhideWhenUsed/>
     <w:qFormat/>
     <w:rsid w:val="004454B0"/>
@@ -1600,7 +1913,6 @@
     <w:basedOn w:val="DefaultParagraphFont"/>
     <w:link w:val="Heading3"/>
     <w:uiPriority w:val="9"/>
-    <w:semiHidden/>
     <w:rsid w:val="004454B0"/>
     <w:rPr>
       <w:rFonts w:eastAsiaTheme="majorEastAsia" w:cstheme="majorBidi"/>

</xml_diff>

<commit_message>
rulare random forest pe fructele mamei adinei
</commit_message>
<xml_diff>
--- a/raport tema.docx
+++ b/raport tema.docx
@@ -40,6 +40,19 @@
       </w:r>
     </w:p>
     <w:p>
+      <w:pPr>
+        <w:rPr>
+          <w:rStyle w:val="SubtleEmphasis"/>
+        </w:rPr>
+      </w:pPr>
+      <w:r>
+        <w:rPr>
+          <w:rStyle w:val="SubtleEmphasis"/>
+        </w:rPr>
+        <w:t>4.1</w:t>
+      </w:r>
+    </w:p>
+    <w:p>
       <w:r>
         <w:t xml:space="preserve">La primul task, am folosit doua metode pentru extragerea de atribute : PCA </w:t>
       </w:r>
@@ -79,6 +92,10 @@
         <w:pStyle w:val="Subtitle"/>
       </w:pPr>
       <w:r>
+        <w:rPr>
+          <w:noProof/>
+          <w:lang w:eastAsia="ro-RO"/>
+        </w:rPr>
         <w:drawing>
           <wp:inline distT="0" distB="0" distL="0" distR="0" wp14:anchorId="2AD80E5D" wp14:editId="3DABC28D">
             <wp:extent cx="5731510" cy="2316480"/>
@@ -163,6 +180,20 @@
     <w:p>
       <w:pPr>
         <w:pStyle w:val="Subtitle"/>
+        <w:rPr>
+          <w:rStyle w:val="SubtleEmphasis"/>
+        </w:rPr>
+      </w:pPr>
+      <w:r>
+        <w:rPr>
+          <w:rStyle w:val="SubtleEmphasis"/>
+        </w:rPr>
+        <w:t>4.2</w:t>
+      </w:r>
+    </w:p>
+    <w:p>
+      <w:pPr>
+        <w:pStyle w:val="Subtitle"/>
       </w:pPr>
       <w:r>
         <w:t>PCA</w:t>
@@ -170,6 +201,7 @@
     </w:p>
     <w:p>
       <w:r>
+        <w:lastRenderedPageBreak/>
         <w:t>PCA</w:t>
       </w:r>
       <w:r>
@@ -184,7 +216,6 @@
     </w:p>
     <w:p>
       <w:r>
-        <w:lastRenderedPageBreak/>
         <w:t xml:space="preserve">Mai întâi, imaginile au fost </w:t>
       </w:r>
       <w:r>
@@ -419,6 +450,10 @@
         <w:pStyle w:val="Subtitle"/>
       </w:pPr>
       <w:r>
+        <w:rPr>
+          <w:noProof/>
+          <w:lang w:eastAsia="ro-RO"/>
+        </w:rPr>
         <w:lastRenderedPageBreak/>
         <w:drawing>
           <wp:inline distT="0" distB="0" distL="0" distR="0" wp14:anchorId="45897AA1" wp14:editId="759293AA">
@@ -634,6 +669,10 @@
     </w:p>
     <w:p>
       <w:r>
+        <w:rPr>
+          <w:noProof/>
+          <w:lang w:eastAsia="ro-RO"/>
+        </w:rPr>
         <w:lastRenderedPageBreak/>
         <w:drawing>
           <wp:inline distT="0" distB="0" distL="0" distR="0" wp14:anchorId="017478A3" wp14:editId="16805BEE">
@@ -827,12 +866,7 @@
         <w:t xml:space="preserve"> </w:t>
       </w:r>
       <w:r>
-        <w:t xml:space="preserve">Acest lucru indică faptul că datele au o redundanță ridicată, iar dimensiunea poate fi redusă semnificativ fără pierderea majorității informației.Graficul arată că aproximativ 30-40 de componente sunt necesare pentru a explica peste 85% din varianța totală. Acest prag este adesea utilizat ca o măsură practică pentru reducerea dimensionalității, păstrând </w:t>
-      </w:r>
-      <w:bookmarkStart w:id="0" w:name="_GoBack"/>
-      <w:bookmarkEnd w:id="0"/>
-      <w:r>
-        <w:t>totuși suficientă informație.</w:t>
+        <w:t>Acest lucru indică faptul că datele au o redundanță ridicată, iar dimensiunea poate fi redusă semnificativ fără pierderea majorității informației.Graficul arată că aproximativ 30-40 de componente sunt necesare pentru a explica peste 85% din varianța totală. Acest prag este adesea utilizat ca o măsură practică pentru reducerea dimensionalității, păstrând totuși suficientă informație.</w:t>
       </w:r>
     </w:p>
     <w:p>
@@ -912,10 +946,34 @@
     </w:p>
     <w:p>
       <w:pPr>
+        <w:rPr>
+          <w:rStyle w:val="SubtleEmphasis"/>
+        </w:rPr>
+      </w:pPr>
+      <w:r>
+        <w:rPr>
+          <w:rStyle w:val="SubtleEmphasis"/>
+        </w:rPr>
+        <w:t>4.3</w:t>
+      </w:r>
+    </w:p>
+    <w:p>
+      <w:pPr>
         <w:pStyle w:val="Heading2"/>
       </w:pPr>
       <w:r>
-        <w:t xml:space="preserve">Am ales </w:t>
+        <w:t>Am ales Variance Threshold</w:t>
+      </w:r>
+    </w:p>
+    <w:p/>
+    <w:p>
+      <w:r>
+        <w:t>Variance Threshold selectează atributele cu varianță suficient de mare, Nu ține cont de etichete, elimină doar atributele care sunt constante sau aproape constante.</w:t>
+      </w:r>
+    </w:p>
+    <w:p>
+      <w:r>
+        <w:t xml:space="preserve">Select Percentile selectează un procentaj din cele mai relevante atribute, este mai precis, dar mai lent. Din aceste cauze am ales </w:t>
       </w:r>
       <w:r>
         <w:t>Variance Threshold</w:t>
@@ -924,41 +982,10 @@
     <w:p/>
     <w:p>
       <w:r>
-        <w:t>Variance Threshold s</w:t>
-      </w:r>
-      <w:r>
-        <w:t>electează atributel</w:t>
-      </w:r>
-      <w:r>
-        <w:t>e cu varianță suficient de mare, Nu ține cont de etichete, e</w:t>
-      </w:r>
-      <w:r>
-        <w:t>limină doar atributele care sunt constante sau aproape constante.</w:t>
-      </w:r>
-    </w:p>
-    <w:p>
-      <w:r>
-        <w:t>Select Percentile s</w:t>
-      </w:r>
-      <w:r>
-        <w:t>electează un procentaj din cele mai relevante</w:t>
-      </w:r>
-      <w:r>
-        <w:t xml:space="preserve"> atribute, e</w:t>
-      </w:r>
-      <w:r>
-        <w:t>ste mai precis, dar mai lent.</w:t>
-      </w:r>
-      <w:r>
-        <w:t xml:space="preserve"> Din aceste cauze am ales </w:t>
-      </w:r>
-      <w:r>
-        <w:t>Variance Threshold</w:t>
-      </w:r>
-    </w:p>
-    <w:p/>
-    <w:p>
-      <w:r>
+        <w:rPr>
+          <w:noProof/>
+          <w:lang w:eastAsia="ro-RO"/>
+        </w:rPr>
         <w:drawing>
           <wp:inline distT="0" distB="0" distL="0" distR="0" wp14:anchorId="02CBEAFD" wp14:editId="64029771">
             <wp:extent cx="5715798" cy="762106"/>
@@ -999,6 +1026,20 @@
     <w:p>
       <w:pPr>
         <w:pStyle w:val="Heading2"/>
+        <w:rPr>
+          <w:rStyle w:val="SubtleEmphasis"/>
+        </w:rPr>
+      </w:pPr>
+      <w:r>
+        <w:rPr>
+          <w:rStyle w:val="SubtleEmphasis"/>
+        </w:rPr>
+        <w:t>4.4</w:t>
+      </w:r>
+    </w:p>
+    <w:p>
+      <w:pPr>
+        <w:pStyle w:val="Heading2"/>
       </w:pPr>
       <w:r>
         <w:t>LogisticRegression</w:t>
@@ -1018,6 +1059,10 @@
     </w:p>
     <w:p>
       <w:r>
+        <w:rPr>
+          <w:noProof/>
+          <w:lang w:eastAsia="ro-RO"/>
+        </w:rPr>
         <w:drawing>
           <wp:inline distT="0" distB="0" distL="0" distR="0" wp14:anchorId="15FBE56A" wp14:editId="4E1BD2C3">
             <wp:extent cx="5731510" cy="3208655"/>
@@ -1057,6 +1102,10 @@
     </w:p>
     <w:p>
       <w:r>
+        <w:rPr>
+          <w:noProof/>
+          <w:lang w:eastAsia="ro-RO"/>
+        </w:rPr>
         <w:lastRenderedPageBreak/>
         <w:drawing>
           <wp:inline distT="0" distB="0" distL="0" distR="0" wp14:anchorId="769ADAF4" wp14:editId="35540CAA">
@@ -1083,6 +1132,95 @@
                     <a:xfrm>
                       <a:off x="0" y="0"/>
                       <a:ext cx="5731510" cy="4274185"/>
+                    </a:xfrm>
+                    <a:prstGeom prst="rect">
+                      <a:avLst/>
+                    </a:prstGeom>
+                  </pic:spPr>
+                </pic:pic>
+              </a:graphicData>
+            </a:graphic>
+          </wp:inline>
+        </w:drawing>
+      </w:r>
+    </w:p>
+    <w:p>
+      <w:pPr>
+        <w:pStyle w:val="Heading2"/>
+      </w:pPr>
+      <w:r>
+        <w:t>RandomForestClassifier</w:t>
+      </w:r>
+    </w:p>
+    <w:p>
+      <w:r>
+        <w:drawing>
+          <wp:inline distT="0" distB="0" distL="0" distR="0" wp14:anchorId="10C03B3F" wp14:editId="3D7A710B">
+            <wp:extent cx="5731510" cy="2687320"/>
+            <wp:effectExtent l="0" t="0" r="2540" b="0"/>
+            <wp:docPr id="14" name="Picture 14"/>
+            <wp:cNvGraphicFramePr>
+              <a:graphicFrameLocks xmlns:a="http://schemas.openxmlformats.org/drawingml/2006/main" noChangeAspect="1"/>
+            </wp:cNvGraphicFramePr>
+            <a:graphic xmlns:a="http://schemas.openxmlformats.org/drawingml/2006/main">
+              <a:graphicData uri="http://schemas.openxmlformats.org/drawingml/2006/picture">
+                <pic:pic xmlns:pic="http://schemas.openxmlformats.org/drawingml/2006/picture">
+                  <pic:nvPicPr>
+                    <pic:cNvPr id="1" name=""/>
+                    <pic:cNvPicPr/>
+                  </pic:nvPicPr>
+                  <pic:blipFill>
+                    <a:blip r:embed="rId21"/>
+                    <a:stretch>
+                      <a:fillRect/>
+                    </a:stretch>
+                  </pic:blipFill>
+                  <pic:spPr>
+                    <a:xfrm>
+                      <a:off x="0" y="0"/>
+                      <a:ext cx="5731510" cy="2687320"/>
+                    </a:xfrm>
+                    <a:prstGeom prst="rect">
+                      <a:avLst/>
+                    </a:prstGeom>
+                  </pic:spPr>
+                </pic:pic>
+              </a:graphicData>
+            </a:graphic>
+          </wp:inline>
+        </w:drawing>
+      </w:r>
+      <w:bookmarkStart w:id="0" w:name="_GoBack"/>
+      <w:bookmarkEnd w:id="0"/>
+    </w:p>
+    <w:p>
+      <w:r>
+        <w:lastRenderedPageBreak/>
+        <w:drawing>
+          <wp:inline distT="0" distB="0" distL="0" distR="0" wp14:anchorId="32C80CC8" wp14:editId="3F9F1C70">
+            <wp:extent cx="5448300" cy="4114800"/>
+            <wp:effectExtent l="0" t="0" r="0" b="0"/>
+            <wp:docPr id="13" name="Picture 13"/>
+            <wp:cNvGraphicFramePr>
+              <a:graphicFrameLocks xmlns:a="http://schemas.openxmlformats.org/drawingml/2006/main" noChangeAspect="1"/>
+            </wp:cNvGraphicFramePr>
+            <a:graphic xmlns:a="http://schemas.openxmlformats.org/drawingml/2006/main">
+              <a:graphicData uri="http://schemas.openxmlformats.org/drawingml/2006/picture">
+                <pic:pic xmlns:pic="http://schemas.openxmlformats.org/drawingml/2006/picture">
+                  <pic:nvPicPr>
+                    <pic:cNvPr id="1" name=""/>
+                    <pic:cNvPicPr/>
+                  </pic:nvPicPr>
+                  <pic:blipFill>
+                    <a:blip r:embed="rId22"/>
+                    <a:stretch>
+                      <a:fillRect/>
+                    </a:stretch>
+                  </pic:blipFill>
+                  <pic:spPr>
+                    <a:xfrm>
+                      <a:off x="0" y="0"/>
+                      <a:ext cx="5448300" cy="4114800"/>
                     </a:xfrm>
                     <a:prstGeom prst="rect">
                       <a:avLst/>
@@ -2181,6 +2319,18 @@
       <w:rFonts w:ascii="Times New Roman" w:hAnsi="Times New Roman" w:cs="Times New Roman"/>
     </w:rPr>
   </w:style>
+  <w:style w:type="character" w:styleId="SubtleEmphasis">
+    <w:name w:val="Subtle Emphasis"/>
+    <w:basedOn w:val="DefaultParagraphFont"/>
+    <w:uiPriority w:val="19"/>
+    <w:qFormat/>
+    <w:rsid w:val="00F575AF"/>
+    <w:rPr>
+      <w:i/>
+      <w:iCs/>
+      <w:color w:val="404040" w:themeColor="text1" w:themeTint="BF"/>
+    </w:rPr>
+  </w:style>
 </w:styles>
 </file>
 

</xml_diff>

<commit_message>
sper ca e gata
</commit_message>
<xml_diff>
--- a/raport tema.docx
+++ b/raport tema.docx
@@ -1,6 +1,6 @@
 
 <file path=word/document.xml><?xml version="1.0" encoding="utf-8"?>
-<w:document xmlns:wpc="http://schemas.microsoft.com/office/word/2010/wordprocessingCanvas" xmlns:cx="http://schemas.microsoft.com/office/drawing/2014/chartex" xmlns:cx1="http://schemas.microsoft.com/office/drawing/2015/9/8/chartex" xmlns:cx2="http://schemas.microsoft.com/office/drawing/2015/10/21/chartex" xmlns:cx3="http://schemas.microsoft.com/office/drawing/2016/5/9/chartex" xmlns:cx4="http://schemas.microsoft.com/office/drawing/2016/5/10/chartex" xmlns:cx5="http://schemas.microsoft.com/office/drawing/2016/5/11/chartex" xmlns:cx6="http://schemas.microsoft.com/office/drawing/2016/5/12/chartex" xmlns:cx7="http://schemas.microsoft.com/office/drawing/2016/5/13/chartex" xmlns:cx8="http://schemas.microsoft.com/office/drawing/2016/5/14/chartex" xmlns:mc="http://schemas.openxmlformats.org/markup-compatibility/2006" xmlns:aink="http://schemas.microsoft.com/office/drawing/2016/ink" xmlns:am3d="http://schemas.microsoft.com/office/drawing/2017/model3d" xmlns:o="urn:schemas-microsoft-com:office:office" xmlns:oel="http://schemas.microsoft.com/office/2019/extlst" xmlns:r="http://schemas.openxmlformats.org/officeDocument/2006/relationships" xmlns:m="http://schemas.openxmlformats.org/officeDocument/2006/math" xmlns:v="urn:schemas-microsoft-com:vml" xmlns:wp14="http://schemas.microsoft.com/office/word/2010/wordprocessingDrawing" xmlns:wp="http://schemas.openxmlformats.org/drawingml/2006/wordprocessingDrawing" xmlns:w10="urn:schemas-microsoft-com:office:word" xmlns:w="http://schemas.openxmlformats.org/wordprocessingml/2006/main" xmlns:w14="http://schemas.microsoft.com/office/word/2010/wordml" xmlns:w15="http://schemas.microsoft.com/office/word/2012/wordml" xmlns:w16cex="http://schemas.microsoft.com/office/word/2018/wordml/cex" xmlns:w16cid="http://schemas.microsoft.com/office/word/2016/wordml/cid" xmlns:w16="http://schemas.microsoft.com/office/word/2018/wordml" xmlns:w16du="http://schemas.microsoft.com/office/word/2023/wordml/word16du" xmlns:w16sdtdh="http://schemas.microsoft.com/office/word/2020/wordml/sdtdatahash" xmlns:w16se="http://schemas.microsoft.com/office/word/2015/wordml/symex" xmlns:wpg="http://schemas.microsoft.com/office/word/2010/wordprocessingGroup" xmlns:wpi="http://schemas.microsoft.com/office/word/2010/wordprocessingInk" xmlns:wne="http://schemas.microsoft.com/office/word/2006/wordml" xmlns:wps="http://schemas.microsoft.com/office/word/2010/wordprocessingShape" mc:Ignorable="w14 w15 w16se w16cid w16 w16cex w16sdtdh w16du wp14">
+<w:document xmlns:wpc="http://schemas.microsoft.com/office/word/2010/wordprocessingCanvas" xmlns:mc="http://schemas.openxmlformats.org/markup-compatibility/2006" xmlns:o="urn:schemas-microsoft-com:office:office" xmlns:r="http://schemas.openxmlformats.org/officeDocument/2006/relationships" xmlns:m="http://schemas.openxmlformats.org/officeDocument/2006/math" xmlns:v="urn:schemas-microsoft-com:vml" xmlns:wp14="http://schemas.microsoft.com/office/word/2010/wordprocessingDrawing" xmlns:wp="http://schemas.openxmlformats.org/drawingml/2006/wordprocessingDrawing" xmlns:w10="urn:schemas-microsoft-com:office:word" xmlns:w="http://schemas.openxmlformats.org/wordprocessingml/2006/main" xmlns:w14="http://schemas.microsoft.com/office/word/2010/wordml" xmlns:w15="http://schemas.microsoft.com/office/word/2012/wordml" xmlns:wpg="http://schemas.microsoft.com/office/word/2010/wordprocessingGroup" xmlns:wpi="http://schemas.microsoft.com/office/word/2010/wordprocessingInk" xmlns:wne="http://schemas.microsoft.com/office/word/2006/wordml" xmlns:wps="http://schemas.microsoft.com/office/word/2010/wordprocessingShape" mc:Ignorable="w14 w15 wp14">
   <w:body>
     <w:p>
       <w:pPr>
@@ -44,7 +44,15 @@
         <w:rPr>
           <w:rFonts w:asciiTheme="minorHAnsi" w:hAnsiTheme="minorHAnsi"/>
         </w:rPr>
-        <w:t>Descrierea fluxului propus pentru extragerea atributelor</w:t>
+        <w:t xml:space="preserve">Descrierea fluxului </w:t>
+      </w:r>
+      <w:bookmarkStart w:id="0" w:name="_GoBack"/>
+      <w:bookmarkEnd w:id="0"/>
+      <w:r>
+        <w:rPr>
+          <w:rFonts w:asciiTheme="minorHAnsi" w:hAnsiTheme="minorHAnsi"/>
+        </w:rPr>
+        <w:t>propus pentru extragerea atributelor</w:t>
       </w:r>
     </w:p>
     <w:p>
@@ -62,7 +70,10 @@
     </w:p>
     <w:p>
       <w:r>
-        <w:t xml:space="preserve">La primul task, am folosit doua metode pentru extragerea de atribute : PCA  (Principal Component Analysis)  si HOG (Histogram of Oriented Gradients). </w:t>
+        <w:t>La primul task, am folosit două</w:t>
+      </w:r>
+      <w:r>
+        <w:t xml:space="preserve"> metode pentru extragerea de atribute : PCA  (Principal Component Analysis)  si HOG (Histogram of Oriented Gradients). </w:t>
       </w:r>
       <w:r>
         <w:t>Aceaste filtre permit captarea informațiilor globale (prin PCA) și locale (prin HOG).</w:t>
@@ -182,6 +193,7 @@
     </w:p>
     <w:p>
       <w:r>
+        <w:lastRenderedPageBreak/>
         <w:t>PCA</w:t>
       </w:r>
       <w:r>
@@ -190,7 +202,6 @@
     </w:p>
     <w:p>
       <w:r>
-        <w:lastRenderedPageBreak/>
         <w:t xml:space="preserve">Mai întâi, imaginile au fost </w:t>
       </w:r>
       <w:r>
@@ -471,6 +482,7 @@
       <w:r>
         <w:rPr>
           <w:noProof/>
+          <w:lang w:eastAsia="ro-RO"/>
         </w:rPr>
         <w:drawing>
           <wp:inline distT="0" distB="0" distL="0" distR="0" wp14:anchorId="79B113C4" wp14:editId="7838A9C0">
@@ -713,6 +725,7 @@
       <w:r>
         <w:rPr>
           <w:noProof/>
+          <w:lang w:eastAsia="ro-RO"/>
         </w:rPr>
         <w:drawing>
           <wp:inline distT="0" distB="0" distL="0" distR="0" wp14:anchorId="40952652" wp14:editId="7FC395A4">
@@ -871,6 +884,7 @@
       <w:r>
         <w:rPr>
           <w:noProof/>
+          <w:lang w:eastAsia="ro-RO"/>
         </w:rPr>
         <w:drawing>
           <wp:inline distT="0" distB="0" distL="0" distR="0" wp14:anchorId="039A8B1F" wp14:editId="05D7AF68">
@@ -961,10 +975,12 @@
         <w:t>vizualizare cantitativa</w:t>
       </w:r>
     </w:p>
+    <w:p/>
     <w:p>
       <w:r>
         <w:rPr>
           <w:noProof/>
+          <w:lang w:eastAsia="ro-RO"/>
         </w:rPr>
         <w:lastRenderedPageBreak/>
         <w:drawing>
@@ -1008,6 +1024,41 @@
       <w:pPr>
         <w:rPr>
           <w:rStyle w:val="SubtleEmphasis"/>
+          <w:i w:val="0"/>
+          <w:iCs w:val="0"/>
+          <w:color w:val="auto"/>
+        </w:rPr>
+      </w:pPr>
+      <w:r>
+        <w:t xml:space="preserve">Majoritatea valorilor HOG sunt concentrate în jurul valorii de </w:t>
+      </w:r>
+      <w:r>
+        <w:rPr>
+          <w:rStyle w:val="Strong"/>
+          <w:b w:val="0"/>
+        </w:rPr>
+        <w:t>0.4</w:t>
+      </w:r>
+      <w:r>
+        <w:t>, indicând faptul că gradientele orientate în această zonă sunt predominante</w:t>
+      </w:r>
+      <w:r>
+        <w:t>.</w:t>
+      </w:r>
+      <w:r>
+        <w:t xml:space="preserve"> Caracteristicile cu valori mai mari (de exemplu, &gt;0.6)</w:t>
+      </w:r>
+      <w:r>
+        <w:t xml:space="preserve"> </w:t>
+      </w:r>
+      <w:r>
+        <w:t>reprezintă contururi sau margini pronunțate.</w:t>
+      </w:r>
+    </w:p>
+    <w:p>
+      <w:pPr>
+        <w:rPr>
+          <w:rStyle w:val="SubtleEmphasis"/>
           <w:sz w:val="32"/>
           <w:szCs w:val="32"/>
         </w:rPr>
@@ -1185,26 +1236,25 @@
     </w:p>
     <w:p>
       <w:pPr>
-        <w:pStyle w:val="ListParagraph"/>
+        <w:ind w:left="360"/>
       </w:pPr>
-    </w:p>
-    <w:p>
-      <w:pPr>
-        <w:pStyle w:val="Heading2"/>
-        <w:rPr>
-          <w:rStyle w:val="SubtleEmphasis"/>
-          <w:rFonts w:asciiTheme="minorHAnsi" w:hAnsiTheme="minorHAnsi"/>
-          <w:i w:val="0"/>
-        </w:rPr>
-      </w:pPr>
-    </w:p>
-    <w:p/>
-    <w:p/>
-    <w:p/>
-    <w:p/>
-    <w:p/>
-    <w:p/>
-    <w:p/>
+      <w:r>
+        <w:lastRenderedPageBreak/>
+        <w:t>Retrospe</w:t>
+      </w:r>
+      <w:r>
+        <w:t>ctiv, consider că puteam să extrag</w:t>
+      </w:r>
+      <w:r>
+        <w:t xml:space="preserve"> mai puține atribute, fără să afectez semnificativ acurateț</w:t>
+      </w:r>
+      <w:r>
+        <w:t>ea</w:t>
+      </w:r>
+      <w:r>
+        <w:t>.</w:t>
+      </w:r>
+    </w:p>
     <w:p>
       <w:pPr>
         <w:pStyle w:val="Heading2"/>
@@ -1223,19 +1273,34 @@
     </w:p>
     <w:p>
       <w:r>
-        <w:t xml:space="preserve">La acest task , am cautat pentru fiecare algoritmi parametrii ideali cu ajutorul </w:t>
+        <w:t>La acest task , am că</w:t>
+      </w:r>
+      <w:r>
+        <w:t>utat pentru fiecare algoritmi</w:t>
+      </w:r>
+      <w:r>
+        <w:t>,</w:t>
+      </w:r>
+      <w:r>
+        <w:t xml:space="preserve"> parametrii ideali cu ajutorul </w:t>
       </w:r>
       <w:r>
         <w:t>RandomizedSearchCV</w:t>
       </w:r>
       <w:r>
-        <w:t xml:space="preserve">, mai jos aveti parametrii gasiti cu </w:t>
+        <w:t>, mai jos aveți parametrii găsiț</w:t>
+      </w:r>
+      <w:r>
+        <w:t xml:space="preserve">i cu </w:t>
       </w:r>
       <w:r>
         <w:t>Accuracy</w:t>
       </w:r>
       <w:r>
-        <w:t>-ul lor, dar si matricea de confuzie si un tabel cu Precizia, Recall</w:t>
+        <w:t>-ul lor, dar și matricea de confuzie ș</w:t>
+      </w:r>
+      <w:r>
+        <w:t>i un tabel cu Precizia, Recall</w:t>
       </w:r>
       <w:r>
         <w:t>,</w:t>
@@ -1275,6 +1340,9 @@
         <w:t xml:space="preserve">Cei mai buni hiper-parametri: </w:t>
       </w:r>
       <w:r>
+        <w:rPr>
+          <w:b/>
+        </w:rPr>
         <w:t>{'multi_class': 'multinomial', 'C': 1}</w:t>
       </w:r>
     </w:p>
@@ -2225,12 +2293,12 @@
       <w:r>
         <w:rPr>
           <w:noProof/>
+          <w:lang w:eastAsia="ro-RO"/>
         </w:rPr>
-        <w:lastRenderedPageBreak/>
         <w:drawing>
-          <wp:inline distT="0" distB="0" distL="0" distR="0" wp14:anchorId="6A312C22" wp14:editId="7B77021E">
-            <wp:extent cx="5448300" cy="4114800"/>
-            <wp:effectExtent l="0" t="0" r="0" b="0"/>
+          <wp:inline distT="0" distB="0" distL="0" distR="0" wp14:anchorId="6A312C22" wp14:editId="3AD646C6">
+            <wp:extent cx="3364523" cy="2541038"/>
+            <wp:effectExtent l="0" t="0" r="7620" b="0"/>
             <wp:docPr id="15" name="Picture 15"/>
             <wp:cNvGraphicFramePr>
               <a:graphicFrameLocks xmlns:a="http://schemas.openxmlformats.org/drawingml/2006/main" noChangeAspect="1"/>
@@ -2251,7 +2319,7 @@
                   <pic:spPr>
                     <a:xfrm>
                       <a:off x="0" y="0"/>
-                      <a:ext cx="5448300" cy="4114800"/>
+                      <a:ext cx="3372891" cy="2547358"/>
                     </a:xfrm>
                     <a:prstGeom prst="rect">
                       <a:avLst/>
@@ -2275,17 +2343,39 @@
         <w:rPr>
           <w:rFonts w:asciiTheme="minorHAnsi" w:hAnsiTheme="minorHAnsi"/>
         </w:rPr>
+        <w:lastRenderedPageBreak/>
         <w:t>SVM</w:t>
       </w:r>
     </w:p>
     <w:p>
-      <w:r>
-        <w:t>Cei mai buni hiper-parametri SVM: {'kernel': 'rbf', 'C': 10}</w:t>
+      <w:pPr>
+        <w:rPr>
+          <w:b/>
+        </w:rPr>
+      </w:pPr>
+      <w:r>
+        <w:t xml:space="preserve">Cei mai buni hiper-parametri SVM: </w:t>
+      </w:r>
+      <w:r>
+        <w:rPr>
+          <w:b/>
+        </w:rPr>
+        <w:t>{'kernel': 'rbf', 'C': 10}</w:t>
       </w:r>
     </w:p>
     <w:p>
       <w:r>
         <w:t>Accuracy SVM (Combined PCA + HOG): 0.8883</w:t>
+      </w:r>
+    </w:p>
+    <w:p>
+      <w:r>
+        <w:t>Mean Precision: 0.8885563165587094</w:t>
+      </w:r>
+    </w:p>
+    <w:p>
+      <w:r>
+        <w:t>Variance of Precision: 0.008685706272959892</w:t>
       </w:r>
     </w:p>
     <w:tbl>
@@ -3401,7 +3491,6 @@
         <w:rPr>
           <w:rFonts w:asciiTheme="minorHAnsi" w:hAnsiTheme="minorHAnsi"/>
         </w:rPr>
-        <w:lastRenderedPageBreak/>
         <w:pict w14:anchorId="3E0DA9E1">
           <v:shapetype id="_x0000_t75" coordsize="21600,21600" o:spt="75" o:preferrelative="t" path="m@4@5l@4@11@9@11@9@5xe" filled="f" stroked="f">
             <v:stroke joinstyle="miter"/>
@@ -3422,7 +3511,7 @@
             <v:path o:extrusionok="f" gradientshapeok="t" o:connecttype="rect"/>
             <o:lock v:ext="edit" aspectratio="t"/>
           </v:shapetype>
-          <v:shape id="_x0000_i1025" type="#_x0000_t75" style="width:414.8pt;height:312.8pt">
+          <v:shape id="_x0000_i1025" type="#_x0000_t75" style="width:375.7pt;height:282.9pt">
             <v:imagedata r:id="rId18" o:title="download"/>
           </v:shape>
         </w:pict>
@@ -3444,12 +3533,29 @@
     </w:p>
     <w:p>
       <w:r>
-        <w:t>Cei mai buni hiper-parametri Random Forest: {'n_estimators': 200, 'max_samples': 1.0, 'max_depth': None}</w:t>
-      </w:r>
-    </w:p>
-    <w:p>
-      <w:r>
+        <w:t xml:space="preserve">Cei mai buni hiper-parametri Random Forest: </w:t>
+      </w:r>
+      <w:r>
+        <w:rPr>
+          <w:b/>
+        </w:rPr>
+        <w:t>{'n_estimators': 200, 'max_samples': 1.0, 'max_depth': None}</w:t>
+      </w:r>
+    </w:p>
+    <w:p>
+      <w:r>
+        <w:lastRenderedPageBreak/>
         <w:t>Accuracy Random Forest (Combined PCA + HOG): 0.8542</w:t>
+      </w:r>
+    </w:p>
+    <w:p>
+      <w:r>
+        <w:t>Mean Precision: 0.8545603774573722</w:t>
+      </w:r>
+    </w:p>
+    <w:p>
+      <w:r>
+        <w:t>Variance of Precision: 0.011372404009682074</w:t>
       </w:r>
     </w:p>
     <w:tbl>
@@ -4397,7 +4503,6 @@
           <w:noProof/>
           <w:lang w:eastAsia="ro-RO"/>
         </w:rPr>
-        <w:lastRenderedPageBreak/>
         <w:drawing>
           <wp:inline distT="0" distB="0" distL="0" distR="0" wp14:anchorId="32C80CC8" wp14:editId="3F9F1C70">
             <wp:extent cx="5448300" cy="4114800"/>
@@ -4454,12 +4559,29 @@
     </w:p>
     <w:p>
       <w:r>
-        <w:t>Cei mai buni hiper-parametri XGBClassifier: {'subsample': 0.75, 'n_estimators': 200, 'max_depth': 6, 'learning_rate': 0.2, 'colsample_bytree': 1.0}</w:t>
-      </w:r>
-    </w:p>
-    <w:p>
-      <w:r>
+        <w:t xml:space="preserve">Cei mai buni hiper-parametri XGBClassifier: </w:t>
+      </w:r>
+      <w:r>
+        <w:rPr>
+          <w:b/>
+        </w:rPr>
+        <w:t>{'subsample': 0.75, 'n_estimators': 200, 'max_depth': 6, 'learning_rate': 0.2, 'colsample_bytree': 1.0}</w:t>
+      </w:r>
+    </w:p>
+    <w:p>
+      <w:r>
+        <w:lastRenderedPageBreak/>
         <w:t>Accuracy XGBClassifier: 0.8818</w:t>
+      </w:r>
+    </w:p>
+    <w:p>
+      <w:r>
+        <w:t>Mean Precision: 0.880143507853292</w:t>
+      </w:r>
+    </w:p>
+    <w:p>
+      <w:r>
+        <w:t>Variance of Precision: 0.009769488448774318</w:t>
       </w:r>
     </w:p>
     <w:tbl>
@@ -5431,8 +5553,8 @@
           <w:lang w:eastAsia="ro-RO"/>
         </w:rPr>
         <w:drawing>
-          <wp:inline distT="0" distB="0" distL="0" distR="0" wp14:anchorId="6A59829E" wp14:editId="7C96AE6A">
-            <wp:extent cx="5448300" cy="4114800"/>
+          <wp:inline distT="0" distB="0" distL="0" distR="0" wp14:anchorId="6A59829E" wp14:editId="10044A11">
+            <wp:extent cx="5223228" cy="3944815"/>
             <wp:effectExtent l="0" t="0" r="0" b="0"/>
             <wp:docPr id="1130314192" name="Picture 1" descr="A purple and yellow squares with white text&#10;&#10;Description automatically generated"/>
             <wp:cNvGraphicFramePr>
@@ -5454,7 +5576,7 @@
                   <pic:spPr>
                     <a:xfrm>
                       <a:off x="0" y="0"/>
-                      <a:ext cx="5448300" cy="4114800"/>
+                      <a:ext cx="5258801" cy="3971682"/>
                     </a:xfrm>
                     <a:prstGeom prst="rect">
                       <a:avLst/>
@@ -5491,12 +5613,29 @@
     </w:p>
     <w:p>
       <w:r>
-        <w:t>Cei mai buni hiper-parametri: {'multi_class': 'multinomial', 'C': 10}</w:t>
-      </w:r>
-    </w:p>
-    <w:p>
-      <w:r>
+        <w:t xml:space="preserve">Cei mai buni hiper-parametri: </w:t>
+      </w:r>
+      <w:r>
+        <w:rPr>
+          <w:b/>
+        </w:rPr>
+        <w:t>{'multi_class': 'multinomial', 'C': 10}</w:t>
+      </w:r>
+    </w:p>
+    <w:p>
+      <w:r>
+        <w:lastRenderedPageBreak/>
         <w:t>Accuracy (Combined PCA + HOG): 0.7909733688979211</w:t>
+      </w:r>
+    </w:p>
+    <w:p>
+      <w:r>
+        <w:t>Mean Precision: 0.7684647760356491</w:t>
+      </w:r>
+    </w:p>
+    <w:p>
+      <w:r>
+        <w:t>Variance of Precision: 0.027141965758383176</w:t>
       </w:r>
     </w:p>
     <w:tbl>
@@ -6314,7 +6453,6 @@
           </w:tcPr>
           <w:p>
             <w:r>
-              <w:lastRenderedPageBreak/>
               <w:t>Macro Avg</w:t>
             </w:r>
           </w:p>
@@ -6493,6 +6631,7 @@
         <w:rPr>
           <w:rFonts w:asciiTheme="minorHAnsi" w:hAnsiTheme="minorHAnsi"/>
         </w:rPr>
+        <w:lastRenderedPageBreak/>
         <w:t>SVM</w:t>
       </w:r>
     </w:p>
@@ -6504,6 +6643,16 @@
     <w:p>
       <w:r>
         <w:t>Accuracy SVM (Combined PCA + HOG): 0.8573605995173378</w:t>
+      </w:r>
+    </w:p>
+    <w:p>
+      <w:r>
+        <w:t>Mean Precision: 0.8480969130216062</w:t>
+      </w:r>
+    </w:p>
+    <w:p>
+      <w:r>
+        <w:t>Variance of Precision: 0.01752711631376412</w:t>
       </w:r>
     </w:p>
     <w:tbl>
@@ -7180,7 +7329,6 @@
           </w:tcPr>
           <w:p>
             <w:r>
-              <w:lastRenderedPageBreak/>
               <w:t>Walnut 1</w:t>
             </w:r>
           </w:p>
@@ -7436,8 +7584,8 @@
           <w:lang w:eastAsia="ro-RO"/>
         </w:rPr>
         <w:drawing>
-          <wp:inline distT="0" distB="0" distL="0" distR="0" wp14:anchorId="2E74CD45" wp14:editId="42316028">
-            <wp:extent cx="3337560" cy="3495083"/>
+          <wp:inline distT="0" distB="0" distL="0" distR="0" wp14:anchorId="2E74CD45" wp14:editId="7AB1CD3B">
+            <wp:extent cx="3683060" cy="3856892"/>
             <wp:effectExtent l="0" t="0" r="0" b="0"/>
             <wp:docPr id="23" name="Picture 23"/>
             <wp:cNvGraphicFramePr>
@@ -7459,7 +7607,7 @@
                   <pic:spPr>
                     <a:xfrm>
                       <a:off x="0" y="0"/>
-                      <a:ext cx="3340071" cy="3497712"/>
+                      <a:ext cx="3692814" cy="3867106"/>
                     </a:xfrm>
                     <a:prstGeom prst="rect">
                       <a:avLst/>
@@ -7483,17 +7631,34 @@
         <w:rPr>
           <w:rFonts w:asciiTheme="minorHAnsi" w:hAnsiTheme="minorHAnsi"/>
         </w:rPr>
+        <w:lastRenderedPageBreak/>
         <w:t>RandomForestClassifier</w:t>
       </w:r>
     </w:p>
     <w:p>
       <w:r>
-        <w:t xml:space="preserve">Cei mai buni hiper-parametri Random Forest: {'n_estimators': 200, 'max_samples': 1.0, 'max_depth': None} </w:t>
+        <w:t xml:space="preserve">Cei mai buni hiper-parametri Random Forest: </w:t>
+      </w:r>
+      <w:r>
+        <w:rPr>
+          <w:b/>
+        </w:rPr>
+        <w:t xml:space="preserve">{'n_estimators': 200, 'max_samples': 1.0, 'max_depth': None} </w:t>
       </w:r>
     </w:p>
     <w:p>
       <w:r>
         <w:t>Accuracy Random Forest (Combined PCA + HOG): 0.8693001397180237</w:t>
+      </w:r>
+    </w:p>
+    <w:p>
+      <w:r>
+        <w:t>Mean Precision: 0.8740529106443728</w:t>
+      </w:r>
+    </w:p>
+    <w:p>
+      <w:r>
+        <w:t>Variance of Precision: 0.012560464643183186</w:t>
       </w:r>
     </w:p>
     <w:tbl>
@@ -8303,7 +8468,6 @@
           </w:tcPr>
           <w:p>
             <w:r>
-              <w:lastRenderedPageBreak/>
               <w:t>Macro Avg</w:t>
             </w:r>
           </w:p>
@@ -8459,9 +8623,9 @@
           <w:lang w:eastAsia="ro-RO"/>
         </w:rPr>
         <w:drawing>
-          <wp:inline distT="0" distB="0" distL="0" distR="0" wp14:anchorId="14778150" wp14:editId="4DA65051">
-            <wp:extent cx="3383604" cy="3543300"/>
-            <wp:effectExtent l="0" t="0" r="7620" b="0"/>
+          <wp:inline distT="0" distB="0" distL="0" distR="0" wp14:anchorId="14778150" wp14:editId="7A159D48">
+            <wp:extent cx="3229676" cy="3382107"/>
+            <wp:effectExtent l="0" t="0" r="8890" b="8890"/>
             <wp:docPr id="18" name="Picture 18"/>
             <wp:cNvGraphicFramePr>
               <a:graphicFrameLocks xmlns:a="http://schemas.openxmlformats.org/drawingml/2006/main" noChangeAspect="1"/>
@@ -8482,7 +8646,7 @@
                   <pic:spPr>
                     <a:xfrm>
                       <a:off x="0" y="0"/>
-                      <a:ext cx="3385040" cy="3544804"/>
+                      <a:ext cx="3232036" cy="3384578"/>
                     </a:xfrm>
                     <a:prstGeom prst="rect">
                       <a:avLst/>
@@ -8503,6 +8667,7 @@
         </w:rPr>
       </w:pPr>
       <w:r>
+        <w:lastRenderedPageBreak/>
         <w:t>GradientBoostedTrees</w:t>
       </w:r>
       <w:r>
@@ -8523,10 +8688,13 @@
     </w:p>
     <w:p>
       <w:r>
-        <w:t>Cei mai buni hiper-parametri XGBClassifier: {'n_estimators': 200, 'max_depth': 6, 'learning_rate'</w:t>
-      </w:r>
-      <w:r>
-        <w:t>: 0.1}</w:t>
+        <w:t xml:space="preserve">Cei mai buni hiper-parametri XGBClassifier: </w:t>
+      </w:r>
+      <w:r>
+        <w:rPr>
+          <w:b/>
+        </w:rPr>
+        <w:t>{'n_estimators': 200, 'max_depth': 6, 'learning_rate': 0.1}</w:t>
       </w:r>
     </w:p>
     <w:p>
@@ -8546,6 +8714,17 @@
         <w:t>0.8004149201913714</w:t>
       </w:r>
     </w:p>
+    <w:p>
+      <w:r>
+        <w:t>Mean Precision: 0.8296967488283173</w:t>
+      </w:r>
+    </w:p>
+    <w:p>
+      <w:r>
+        <w:t>Variance of Precision: 0.016154709906252153</w:t>
+      </w:r>
+    </w:p>
+    <w:p/>
     <w:tbl>
       <w:tblPr>
         <w:tblStyle w:val="GridTable1Light-Accent3"/>
@@ -9505,11 +9684,13 @@
       <w:r>
         <w:rPr>
           <w:noProof/>
+          <w:lang w:eastAsia="ro-RO"/>
         </w:rPr>
+        <w:lastRenderedPageBreak/>
         <w:drawing>
-          <wp:inline distT="0" distB="0" distL="0" distR="0" wp14:anchorId="47CC9995" wp14:editId="5A6891B5">
-            <wp:extent cx="5731510" cy="6002020"/>
-            <wp:effectExtent l="0" t="0" r="2540" b="0"/>
+          <wp:inline distT="0" distB="0" distL="0" distR="0" wp14:anchorId="47CC9995" wp14:editId="39197BAE">
+            <wp:extent cx="4298773" cy="4501662"/>
+            <wp:effectExtent l="0" t="0" r="6985" b="0"/>
             <wp:docPr id="16" name="Picture 16"/>
             <wp:cNvGraphicFramePr>
               <a:graphicFrameLocks xmlns:a="http://schemas.openxmlformats.org/drawingml/2006/main" noChangeAspect="1"/>
@@ -9530,7 +9711,7 @@
                   <pic:spPr>
                     <a:xfrm>
                       <a:off x="0" y="0"/>
-                      <a:ext cx="5731510" cy="6002020"/>
+                      <a:ext cx="4302187" cy="4505238"/>
                     </a:xfrm>
                     <a:prstGeom prst="rect">
                       <a:avLst/>
@@ -9541,6 +9722,274 @@
             </a:graphic>
           </wp:inline>
         </w:drawing>
+      </w:r>
+    </w:p>
+    <w:p>
+      <w:pPr>
+        <w:pStyle w:val="Heading2"/>
+      </w:pPr>
+      <w:r>
+        <w:t>Comparații între algoritmi în funcție de setul de date</w:t>
+      </w:r>
+    </w:p>
+    <w:p>
+      <w:pPr>
+        <w:pStyle w:val="Subtitle"/>
+      </w:pPr>
+      <w:r>
+        <w:t>Fashion-MNIST:</w:t>
+      </w:r>
+    </w:p>
+    <w:p/>
+    <w:p>
+      <w:pPr>
+        <w:rPr>
+          <w:rStyle w:val="IntenseEmphasis"/>
+        </w:rPr>
+      </w:pPr>
+      <w:r>
+        <w:rPr>
+          <w:rStyle w:val="IntenseEmphasis"/>
+        </w:rPr>
+        <w:t>Logistic Regression:</w:t>
+      </w:r>
+    </w:p>
+    <w:p>
+      <w:r>
+        <w:t>Avantaje: Simplu și rapid de antre</w:t>
+      </w:r>
+      <w:r>
+        <w:t>nat; potrivit pentru date echilibrate</w:t>
+      </w:r>
+    </w:p>
+    <w:p>
+      <w:r>
+        <w:t>Dezavantaje: Performanță mai slabă (acuratețe ~84%) comparativ cu algorit</w:t>
+      </w:r>
+      <w:r>
+        <w:t>mi mai complecși</w:t>
+      </w:r>
+      <w:r>
+        <w:t>.</w:t>
+      </w:r>
+    </w:p>
+    <w:p>
+      <w:pPr>
+        <w:rPr>
+          <w:rStyle w:val="IntenseEmphasis"/>
+        </w:rPr>
+      </w:pPr>
+      <w:r>
+        <w:rPr>
+          <w:rStyle w:val="IntenseEmphasis"/>
+        </w:rPr>
+        <w:t>SVM:</w:t>
+      </w:r>
+    </w:p>
+    <w:p>
+      <w:r>
+        <w:t>Avantaje: acuratețe superioară (~88.3%).</w:t>
+      </w:r>
+    </w:p>
+    <w:p>
+      <w:r>
+        <w:t>Dezavantaje: Antrenarea devine mai lentă pe seturi mari; sensibil la alegerea hiper-parametrilor.</w:t>
+      </w:r>
+    </w:p>
+    <w:p>
+      <w:pPr>
+        <w:rPr>
+          <w:rStyle w:val="IntenseEmphasis"/>
+        </w:rPr>
+      </w:pPr>
+      <w:r>
+        <w:rPr>
+          <w:rStyle w:val="IntenseEmphasis"/>
+        </w:rPr>
+        <w:t>Random Forest:</w:t>
+      </w:r>
+    </w:p>
+    <w:p>
+      <w:r>
+        <w:t xml:space="preserve">Avantaje: </w:t>
+      </w:r>
+      <w:r>
+        <w:t>E</w:t>
+      </w:r>
+      <w:r>
+        <w:t>vită supra-antrenarea; performanță ridicată (~85.4%).</w:t>
+      </w:r>
+    </w:p>
+    <w:p>
+      <w:r>
+        <w:t>Dezavantaje: Poate fi mai puțin precis pe seturi cu multe atribute redundante.</w:t>
+      </w:r>
+    </w:p>
+    <w:p>
+      <w:pPr>
+        <w:rPr>
+          <w:rStyle w:val="IntenseEmphasis"/>
+        </w:rPr>
+      </w:pPr>
+      <w:r>
+        <w:rPr>
+          <w:rStyle w:val="IntenseEmphasis"/>
+        </w:rPr>
+        <w:lastRenderedPageBreak/>
+        <w:t>Gradient Boosting (XGBoost):</w:t>
+      </w:r>
+    </w:p>
+    <w:p>
+      <w:r>
+        <w:t>Avantaje: Performanță aproape de SVM (~88%); excelent în captarea relațiilor complexe dintre atribute.</w:t>
+      </w:r>
+    </w:p>
+    <w:p>
+      <w:r>
+        <w:t>Dezavantaje: Mai lent la antrenare comparativ cu Random Forest</w:t>
+      </w:r>
+      <w:r>
+        <w:t xml:space="preserve"> (eu am avu</w:t>
+      </w:r>
+      <w:r>
+        <w:t>t avantajul de a rula pe o placă video potentă,</w:t>
+      </w:r>
+      <w:r>
+        <w:t xml:space="preserve"> </w:t>
+      </w:r>
+      <w:r>
+        <w:t>că altfel ș</w:t>
+      </w:r>
+      <w:r>
+        <w:t>i acum rula</w:t>
+      </w:r>
+      <w:r>
+        <w:t>)</w:t>
+      </w:r>
+      <w:r>
+        <w:t>.</w:t>
+      </w:r>
+    </w:p>
+    <w:p>
+      <w:pPr>
+        <w:pStyle w:val="Subtitle"/>
+      </w:pPr>
+      <w:r>
+        <w:t>Fruits-360:</w:t>
+      </w:r>
+    </w:p>
+    <w:p/>
+    <w:p>
+      <w:pPr>
+        <w:rPr>
+          <w:rStyle w:val="IntenseEmphasis"/>
+        </w:rPr>
+      </w:pPr>
+      <w:r>
+        <w:rPr>
+          <w:rStyle w:val="IntenseEmphasis"/>
+        </w:rPr>
+        <w:t>Logistic Regression:</w:t>
+      </w:r>
+    </w:p>
+    <w:p>
+      <w:r>
+        <w:t>Avantaje: Rapid și simplu,</w:t>
+      </w:r>
+      <w:r>
+        <w:t xml:space="preserve"> potrivit pentru date echilibrate</w:t>
+      </w:r>
+      <w:r>
+        <w:t xml:space="preserve"> precum Fashion_mnist</w:t>
+      </w:r>
+      <w:r>
+        <w:t>.</w:t>
+      </w:r>
+    </w:p>
+    <w:p>
+      <w:r>
+        <w:t>Dezavantaje: Performanță mai slabă (~79%) pe un set dezechilibrat ca Fruits-360.</w:t>
+      </w:r>
+    </w:p>
+    <w:p>
+      <w:pPr>
+        <w:rPr>
+          <w:rStyle w:val="IntenseEmphasis"/>
+        </w:rPr>
+      </w:pPr>
+      <w:r>
+        <w:rPr>
+          <w:rStyle w:val="IntenseEmphasis"/>
+        </w:rPr>
+        <w:t>SVM:</w:t>
+      </w:r>
+    </w:p>
+    <w:p>
+      <w:r>
+        <w:t>Avantaje: Acoperă bine relațiile lineare; performanță mai ridicată (~85.7%).</w:t>
+      </w:r>
+    </w:p>
+    <w:p>
+      <w:r>
+        <w:t>Dezavantaje: Mai puțin performant pentru clase minoritare.</w:t>
+      </w:r>
+    </w:p>
+    <w:p>
+      <w:pPr>
+        <w:rPr>
+          <w:rStyle w:val="IntenseEmphasis"/>
+        </w:rPr>
+      </w:pPr>
+      <w:r>
+        <w:rPr>
+          <w:rStyle w:val="IntenseEmphasis"/>
+        </w:rPr>
+        <w:t>Random Forest:</w:t>
+      </w:r>
+    </w:p>
+    <w:p>
+      <w:r>
+        <w:t>Avantaje: Se descurcă bine cu clase dezechilibrate și atribute redundante; cea mai bună acuratețe (~87%).</w:t>
+      </w:r>
+    </w:p>
+    <w:p>
+      <w:r>
+        <w:t>Dezavantaje: Necesită ajustări fine pentru numărul de arbori și adâncimea maximă.</w:t>
+      </w:r>
+    </w:p>
+    <w:p>
+      <w:pPr>
+        <w:rPr>
+          <w:rStyle w:val="IntenseEmphasis"/>
+        </w:rPr>
+      </w:pPr>
+      <w:r>
+        <w:rPr>
+          <w:rStyle w:val="IntenseEmphasis"/>
+        </w:rPr>
+        <w:t>Gradient Boosting (XGBoost):</w:t>
+      </w:r>
+    </w:p>
+    <w:p>
+      <w:r>
+        <w:t>Avantaje: Performanță competitivă (~80%), dar mai potrivit p</w:t>
+      </w:r>
+      <w:r>
+        <w:t>entru seturi de date</w:t>
+      </w:r>
+      <w:r>
+        <w:t xml:space="preserve"> mai echilibrate.</w:t>
+      </w:r>
+    </w:p>
+    <w:p>
+      <w:r>
+        <w:t>Dezavantaje: Poate necesita mai multă putere de calcul</w:t>
+      </w:r>
+      <w:r>
+        <w:t xml:space="preserve"> (pe cpu am renuntat sa il rulez, am folosit cuda)</w:t>
+      </w:r>
+      <w:r>
+        <w:t>.</w:t>
       </w:r>
     </w:p>
     <w:sectPr>
@@ -9554,8 +10003,8 @@
 </file>
 
 <file path=word/numbering.xml><?xml version="1.0" encoding="utf-8"?>
-<w:numbering xmlns:wpc="http://schemas.microsoft.com/office/word/2010/wordprocessingCanvas" xmlns:cx="http://schemas.microsoft.com/office/drawing/2014/chartex" xmlns:cx1="http://schemas.microsoft.com/office/drawing/2015/9/8/chartex" xmlns:cx2="http://schemas.microsoft.com/office/drawing/2015/10/21/chartex" xmlns:cx3="http://schemas.microsoft.com/office/drawing/2016/5/9/chartex" xmlns:cx4="http://schemas.microsoft.com/office/drawing/2016/5/10/chartex" xmlns:cx5="http://schemas.microsoft.com/office/drawing/2016/5/11/chartex" xmlns:cx6="http://schemas.microsoft.com/office/drawing/2016/5/12/chartex" xmlns:cx7="http://schemas.microsoft.com/office/drawing/2016/5/13/chartex" xmlns:cx8="http://schemas.microsoft.com/office/drawing/2016/5/14/chartex" xmlns:mc="http://schemas.openxmlformats.org/markup-compatibility/2006" xmlns:aink="http://schemas.microsoft.com/office/drawing/2016/ink" xmlns:am3d="http://schemas.microsoft.com/office/drawing/2017/model3d" xmlns:o="urn:schemas-microsoft-com:office:office" xmlns:oel="http://schemas.microsoft.com/office/2019/extlst" xmlns:r="http://schemas.openxmlformats.org/officeDocument/2006/relationships" xmlns:m="http://schemas.openxmlformats.org/officeDocument/2006/math" xmlns:v="urn:schemas-microsoft-com:vml" xmlns:wp14="http://schemas.microsoft.com/office/word/2010/wordprocessingDrawing" xmlns:wp="http://schemas.openxmlformats.org/drawingml/2006/wordprocessingDrawing" xmlns:w10="urn:schemas-microsoft-com:office:word" xmlns:w="http://schemas.openxmlformats.org/wordprocessingml/2006/main" xmlns:w14="http://schemas.microsoft.com/office/word/2010/wordml" xmlns:w15="http://schemas.microsoft.com/office/word/2012/wordml" xmlns:w16cex="http://schemas.microsoft.com/office/word/2018/wordml/cex" xmlns:w16cid="http://schemas.microsoft.com/office/word/2016/wordml/cid" xmlns:w16="http://schemas.microsoft.com/office/word/2018/wordml" xmlns:w16du="http://schemas.microsoft.com/office/word/2023/wordml/word16du" xmlns:w16sdtdh="http://schemas.microsoft.com/office/word/2020/wordml/sdtdatahash" xmlns:w16se="http://schemas.microsoft.com/office/word/2015/wordml/symex" xmlns:wpg="http://schemas.microsoft.com/office/word/2010/wordprocessingGroup" xmlns:wpi="http://schemas.microsoft.com/office/word/2010/wordprocessingInk" xmlns:wne="http://schemas.microsoft.com/office/word/2006/wordml" xmlns:wps="http://schemas.microsoft.com/office/word/2010/wordprocessingShape" mc:Ignorable="w14 w15 w16se w16cid w16 w16cex w16sdtdh w16du wp14">
-  <w:abstractNum w:abstractNumId="0" w15:restartNumberingAfterBreak="0">
+<w:numbering xmlns:wpc="http://schemas.microsoft.com/office/word/2010/wordprocessingCanvas" xmlns:mc="http://schemas.openxmlformats.org/markup-compatibility/2006" xmlns:o="urn:schemas-microsoft-com:office:office" xmlns:r="http://schemas.openxmlformats.org/officeDocument/2006/relationships" xmlns:m="http://schemas.openxmlformats.org/officeDocument/2006/math" xmlns:v="urn:schemas-microsoft-com:vml" xmlns:wp14="http://schemas.microsoft.com/office/word/2010/wordprocessingDrawing" xmlns:wp="http://schemas.openxmlformats.org/drawingml/2006/wordprocessingDrawing" xmlns:w10="urn:schemas-microsoft-com:office:word" xmlns:w="http://schemas.openxmlformats.org/wordprocessingml/2006/main" xmlns:w14="http://schemas.microsoft.com/office/word/2010/wordml" xmlns:w15="http://schemas.microsoft.com/office/word/2012/wordml" xmlns:wpg="http://schemas.microsoft.com/office/word/2010/wordprocessingGroup" xmlns:wpi="http://schemas.microsoft.com/office/word/2010/wordprocessingInk" xmlns:wne="http://schemas.microsoft.com/office/word/2006/wordml" xmlns:wps="http://schemas.microsoft.com/office/word/2010/wordprocessingShape" mc:Ignorable="w14 w15 wp14">
+  <w:abstractNum w:abstractNumId="0">
     <w:nsid w:val="232A3B82"/>
     <w:multiLevelType w:val="multilevel"/>
     <w:tmpl w:val="78306AB0"/>
@@ -9704,7 +10153,7 @@
       </w:rPr>
     </w:lvl>
   </w:abstractNum>
-  <w:abstractNum w:abstractNumId="1" w15:restartNumberingAfterBreak="0">
+  <w:abstractNum w:abstractNumId="1">
     <w:nsid w:val="5BCF5D10"/>
     <w:multiLevelType w:val="multilevel"/>
     <w:tmpl w:val="D5163338"/>
@@ -9853,17 +10302,17 @@
       </w:rPr>
     </w:lvl>
   </w:abstractNum>
-  <w:num w:numId="1" w16cid:durableId="1578325999">
+  <w:num w:numId="1">
     <w:abstractNumId w:val="0"/>
   </w:num>
-  <w:num w:numId="2" w16cid:durableId="928730416">
+  <w:num w:numId="2">
     <w:abstractNumId w:val="1"/>
   </w:num>
 </w:numbering>
 </file>
 
 <file path=word/styles.xml><?xml version="1.0" encoding="utf-8"?>
-<w:styles xmlns:mc="http://schemas.openxmlformats.org/markup-compatibility/2006" xmlns:r="http://schemas.openxmlformats.org/officeDocument/2006/relationships" xmlns:w="http://schemas.openxmlformats.org/wordprocessingml/2006/main" xmlns:w14="http://schemas.microsoft.com/office/word/2010/wordml" xmlns:w15="http://schemas.microsoft.com/office/word/2012/wordml" xmlns:w16cex="http://schemas.microsoft.com/office/word/2018/wordml/cex" xmlns:w16cid="http://schemas.microsoft.com/office/word/2016/wordml/cid" xmlns:w16="http://schemas.microsoft.com/office/word/2018/wordml" xmlns:w16du="http://schemas.microsoft.com/office/word/2023/wordml/word16du" xmlns:w16sdtdh="http://schemas.microsoft.com/office/word/2020/wordml/sdtdatahash" xmlns:w16se="http://schemas.microsoft.com/office/word/2015/wordml/symex" mc:Ignorable="w14 w15 w16se w16cid w16 w16cex w16sdtdh w16du">
+<w:styles xmlns:mc="http://schemas.openxmlformats.org/markup-compatibility/2006" xmlns:r="http://schemas.openxmlformats.org/officeDocument/2006/relationships" xmlns:w="http://schemas.openxmlformats.org/wordprocessingml/2006/main" xmlns:w14="http://schemas.microsoft.com/office/word/2010/wordml" xmlns:w15="http://schemas.microsoft.com/office/word/2012/wordml" mc:Ignorable="w14 w15">
   <w:docDefaults>
     <w:rPrDefault>
       <w:rPr>
@@ -9881,7 +10330,7 @@
       </w:pPr>
     </w:pPrDefault>
   </w:docDefaults>
-  <w:latentStyles w:defLockedState="0" w:defUIPriority="99" w:defSemiHidden="0" w:defUnhideWhenUsed="0" w:defQFormat="0" w:count="376">
+  <w:latentStyles w:defLockedState="0" w:defUIPriority="99" w:defSemiHidden="0" w:defUnhideWhenUsed="0" w:defQFormat="0" w:count="371">
     <w:lsdException w:name="Normal" w:uiPriority="0" w:qFormat="1"/>
     <w:lsdException w:name="heading 1" w:uiPriority="9" w:qFormat="1"/>
     <w:lsdException w:name="heading 2" w:semiHidden="1" w:uiPriority="9" w:unhideWhenUsed="1" w:qFormat="1"/>
@@ -10253,11 +10702,6 @@
     <w:lsdException w:name="List Table 5 Dark Accent 6" w:uiPriority="50"/>
     <w:lsdException w:name="List Table 6 Colorful Accent 6" w:uiPriority="51"/>
     <w:lsdException w:name="List Table 7 Colorful Accent 6" w:uiPriority="52"/>
-    <w:lsdException w:name="Mention" w:semiHidden="1" w:unhideWhenUsed="1"/>
-    <w:lsdException w:name="Smart Hyperlink" w:semiHidden="1" w:unhideWhenUsed="1"/>
-    <w:lsdException w:name="Hashtag" w:semiHidden="1" w:unhideWhenUsed="1"/>
-    <w:lsdException w:name="Unresolved Mention" w:semiHidden="1" w:unhideWhenUsed="1"/>
-    <w:lsdException w:name="Smart Link" w:semiHidden="1" w:unhideWhenUsed="1"/>
   </w:latentStyles>
   <w:style w:type="paragraph" w:default="1" w:styleId="Normal">
     <w:name w:val="Normal"/>
@@ -10464,6 +10908,7 @@
   <w:style w:type="character" w:default="1" w:styleId="DefaultParagraphFont">
     <w:name w:val="Default Paragraph Font"/>
     <w:uiPriority w:val="1"/>
+    <w:semiHidden/>
     <w:unhideWhenUsed/>
   </w:style>
   <w:style w:type="table" w:default="1" w:styleId="TableNormal">
@@ -10818,6 +11263,7 @@
       <w:spacing w:after="0" w:line="240" w:lineRule="auto"/>
     </w:pPr>
     <w:tblPr>
+      <w:tblInd w:w="0" w:type="dxa"/>
       <w:tblBorders>
         <w:top w:val="single" w:sz="4" w:space="0" w:color="auto"/>
         <w:left w:val="single" w:sz="4" w:space="0" w:color="auto"/>
@@ -10826,6 +11272,12 @@
         <w:insideH w:val="single" w:sz="4" w:space="0" w:color="auto"/>
         <w:insideV w:val="single" w:sz="4" w:space="0" w:color="auto"/>
       </w:tblBorders>
+      <w:tblCellMar>
+        <w:top w:w="0" w:type="dxa"/>
+        <w:left w:w="108" w:type="dxa"/>
+        <w:bottom w:w="0" w:type="dxa"/>
+        <w:right w:w="108" w:type="dxa"/>
+      </w:tblCellMar>
     </w:tblPr>
   </w:style>
   <w:style w:type="table" w:styleId="GridTable1Light-Accent3">
@@ -10839,6 +11291,7 @@
     <w:tblPr>
       <w:tblStyleRowBandSize w:val="1"/>
       <w:tblStyleColBandSize w:val="1"/>
+      <w:tblInd w:w="0" w:type="dxa"/>
       <w:tblBorders>
         <w:top w:val="single" w:sz="4" w:space="0" w:color="84E290" w:themeColor="accent3" w:themeTint="66"/>
         <w:left w:val="single" w:sz="4" w:space="0" w:color="84E290" w:themeColor="accent3" w:themeTint="66"/>
@@ -10847,6 +11300,12 @@
         <w:insideH w:val="single" w:sz="4" w:space="0" w:color="84E290" w:themeColor="accent3" w:themeTint="66"/>
         <w:insideV w:val="single" w:sz="4" w:space="0" w:color="84E290" w:themeColor="accent3" w:themeTint="66"/>
       </w:tblBorders>
+      <w:tblCellMar>
+        <w:top w:w="0" w:type="dxa"/>
+        <w:left w:w="108" w:type="dxa"/>
+        <w:bottom w:w="0" w:type="dxa"/>
+        <w:right w:w="108" w:type="dxa"/>
+      </w:tblCellMar>
     </w:tblPr>
     <w:tblStylePr w:type="firstRow">
       <w:rPr>

</xml_diff>